<commit_message>
TP1 improvements. Need final explanation and calculation images.
</commit_message>
<xml_diff>
--- a/data_science/tp1/ning_tien-tso_TP1_report.docx
+++ b/data_science/tp1/ning_tien-tso_TP1_report.docx
@@ -19,24 +19,16 @@
     </w:p>
     <w:p/>
     <w:p>
-      <w:r>
-        <w:t>1. The function “</w:t>
-      </w:r>
-      <w:proofErr w:type="spellStart"/>
-      <w:r>
-        <w:t>deviate_vector</w:t>
-      </w:r>
-      <w:proofErr w:type="spellEnd"/>
-      <w:r>
-        <w:t>” relies on the other function, “</w:t>
-      </w:r>
-      <w:proofErr w:type="spellStart"/>
-      <w:r>
-        <w:t>project_on_first</w:t>
-      </w:r>
-      <w:proofErr w:type="spellEnd"/>
-      <w:r>
-        <w:t>,” which takes the second vector given and does a projection of the vector onto the first vector given</w:t>
+      <w:pPr>
+        <w:pStyle w:val="Heading4"/>
+      </w:pPr>
+      <w:r>
+        <w:t>Problem 1</w:t>
+      </w:r>
+    </w:p>
+    <w:p>
+      <w:r>
+        <w:t>1. The function “deviate_vector” relies on the other function, “project_on_first,” which takes the second vector given and does a projection of the vector onto the first vector given</w:t>
       </w:r>
       <w:r>
         <w:t xml:space="preserve"> and then multiplies them together</w:t>
@@ -51,19 +43,7 @@
         <w:t>calculate the scalar product.</w:t>
       </w:r>
       <w:r>
-        <w:t xml:space="preserve"> “</w:t>
-      </w:r>
-      <w:proofErr w:type="spellStart"/>
-      <w:r>
-        <w:t>deviate_vector</w:t>
-      </w:r>
-      <w:proofErr w:type="spellEnd"/>
-      <w:r>
-        <w:t>” itself takes the projection and subtracts it from the original vector, which is how you calculate the rejection (</w:t>
-      </w:r>
-      <w:proofErr w:type="spellStart"/>
-      <w:r>
-        <w:t>a</w:t>
+        <w:t xml:space="preserve"> “deviate_vector” itself takes the projection and subtracts it from the original vector, which is how you calculate the rejection (a</w:t>
       </w:r>
       <w:r>
         <w:rPr>
@@ -71,7 +51,6 @@
         </w:rPr>
         <w:t>r</w:t>
       </w:r>
-      <w:proofErr w:type="spellEnd"/>
       <w:r>
         <w:t xml:space="preserve"> = a - a</w:t>
       </w:r>
@@ -84,23 +63,18 @@
         <w:t>p</w:t>
       </w:r>
       <w:r>
-        <w:t xml:space="preserve">). </w:t>
-      </w:r>
-      <w:proofErr w:type="gramStart"/>
-      <w:r>
-        <w:t>So</w:t>
-      </w:r>
-      <w:proofErr w:type="gramEnd"/>
-      <w:r>
-        <w:t xml:space="preserve"> the function calculates the rejection of the first vector given two vectors.</w:t>
-      </w:r>
-    </w:p>
-    <w:p>
-      <w:pPr>
-        <w:rPr>
-          <w:rFonts w:eastAsiaTheme="minorEastAsia"/>
-        </w:rPr>
-      </w:pPr>
+        <w:t>). So the function calculates the rejection of the first vector given two vectors.</w:t>
+      </w:r>
+    </w:p>
+    <w:p>
+      <w:pPr>
+        <w:rPr>
+          <w:rFonts w:eastAsiaTheme="minorEastAsia"/>
+        </w:rPr>
+      </w:pPr>
+      <w:r>
+        <w:t xml:space="preserve">2. </w:t>
+      </w:r>
       <w:r>
         <w:t xml:space="preserve">Each for loop can be replaced with a summation notation, and the action stored by </w:t>
       </w:r>
@@ -243,15 +217,23 @@
     </w:p>
     <w:p>
       <w:pPr>
-        <w:rPr>
-          <w:rFonts w:eastAsiaTheme="minorEastAsia"/>
-        </w:rPr>
-      </w:pPr>
-      <w:r>
-        <w:rPr>
-          <w:rFonts w:eastAsiaTheme="minorEastAsia"/>
-        </w:rPr>
-        <w:t>2</w:t>
+        <w:pStyle w:val="Heading4"/>
+      </w:pPr>
+      <w:r>
+        <w:t>Problem 2</w:t>
+      </w:r>
+    </w:p>
+    <w:p>
+      <w:pPr>
+        <w:rPr>
+          <w:rFonts w:eastAsiaTheme="minorEastAsia"/>
+        </w:rPr>
+      </w:pPr>
+      <w:r>
+        <w:rPr>
+          <w:rFonts w:eastAsiaTheme="minorEastAsia"/>
+        </w:rPr>
+        <w:t>1</w:t>
       </w:r>
       <w:r>
         <w:rPr>
@@ -263,45 +245,13 @@
         <w:rPr>
           <w:rFonts w:eastAsiaTheme="minorEastAsia"/>
         </w:rPr>
-        <w:t xml:space="preserve">For the work relating to finding the determinant, eigenvectors, and eigenvalues of matrix </w:t>
-      </w:r>
-      <w:r>
-        <w:rPr>
-          <w:rFonts w:eastAsiaTheme="minorEastAsia"/>
-          <w:i/>
-          <w:iCs/>
-        </w:rPr>
-        <w:t>A</w:t>
-      </w:r>
-      <w:r>
-        <w:rPr>
-          <w:rFonts w:eastAsiaTheme="minorEastAsia"/>
-        </w:rPr>
-        <w:t>, please refer to the image provided (</w:t>
-      </w:r>
-      <w:r>
-        <w:rPr>
-          <w:rFonts w:eastAsiaTheme="minorEastAsia"/>
-        </w:rPr>
-        <w:t>problem</w:t>
-      </w:r>
-      <w:r>
-        <w:rPr>
-          <w:rFonts w:eastAsiaTheme="minorEastAsia"/>
-        </w:rPr>
-        <w:t>_</w:t>
-      </w:r>
-      <w:r>
-        <w:rPr>
-          <w:rFonts w:eastAsiaTheme="minorEastAsia"/>
-        </w:rPr>
-        <w:t>2</w:t>
-      </w:r>
-      <w:r>
-        <w:rPr>
-          <w:rFonts w:eastAsiaTheme="minorEastAsia"/>
-        </w:rPr>
-        <w:t xml:space="preserve">.PNG). The values are as follows. </w:t>
+        <w:t>Please see the matlab code for the calculations to the following values. A picture (problem2.PNG) is also provided for reference.</w:t>
+      </w:r>
+      <w:r>
+        <w:rPr>
+          <w:rFonts w:eastAsiaTheme="minorEastAsia"/>
+        </w:rPr>
+        <w:t xml:space="preserve"> </w:t>
       </w:r>
     </w:p>
     <w:p>
@@ -499,119 +449,228 @@
         <w:rPr>
           <w:rFonts w:eastAsiaTheme="minorEastAsia"/>
         </w:rPr>
-        <w:t>For the work relating to showing that the vectors are indeed eigenvectors, refer to image provided (</w:t>
+        <w:t>For the work relating to showing that the vectors are indeed eigenvectors, refer to image provided (problem</w:t>
+      </w:r>
+      <w:r>
+        <w:rPr>
+          <w:rFonts w:eastAsiaTheme="minorEastAsia"/>
+        </w:rPr>
+        <w:t>2</w:t>
+      </w:r>
+      <w:r>
+        <w:rPr>
+          <w:rFonts w:eastAsiaTheme="minorEastAsia"/>
+        </w:rPr>
+        <w:t>.PNG). These vectors are different than the eigenvectors found above.</w:t>
+      </w:r>
+    </w:p>
+    <w:p>
+      <w:r>
+        <w:t>The calculations for Pdiag([3 -2 -2]) – AP is provided in the matlab code. The expression itself is the step before the equation usually seen in the eigendecomposition, where P is a matrix of the eigenvectors of a given matrix A, and diag is a diagonal matrix with the corresponding eigenvalues to the P matrix along the diagonals. The formula is derived as follows:</w:t>
+      </w:r>
+    </w:p>
+    <w:p>
+      <w:pPr>
+        <w:rPr>
+          <w:rFonts w:eastAsiaTheme="minorEastAsia"/>
+        </w:rPr>
+      </w:pPr>
+      <m:oMathPara>
+        <m:oMath>
+          <m:r>
+            <w:rPr>
+              <w:rFonts w:ascii="Cambria Math" w:hAnsi="Cambria Math"/>
+            </w:rPr>
+            <m:t>Av= λv</m:t>
+          </m:r>
+        </m:oMath>
+      </m:oMathPara>
+    </w:p>
+    <w:p>
+      <w:pPr>
+        <w:rPr>
+          <w:rFonts w:eastAsiaTheme="minorEastAsia"/>
+        </w:rPr>
+      </w:pPr>
+      <m:oMathPara>
+        <m:oMath>
+          <m:r>
+            <w:rPr>
+              <w:rFonts w:ascii="Cambria Math" w:hAnsi="Cambria Math"/>
+            </w:rPr>
+            <m:t>AP=P</m:t>
+          </m:r>
+          <m:r>
+            <m:rPr>
+              <m:sty m:val="p"/>
+            </m:rPr>
+            <w:rPr>
+              <w:rFonts w:ascii="Cambria Math" w:hAnsi="Cambria Math"/>
+            </w:rPr>
+            <m:t>Λ</m:t>
+          </m:r>
+        </m:oMath>
+      </m:oMathPara>
+    </w:p>
+    <w:p>
+      <w:pPr>
+        <w:rPr>
+          <w:rFonts w:eastAsiaTheme="minorEastAsia"/>
+        </w:rPr>
+      </w:pPr>
+      <m:oMathPara>
+        <m:oMath>
+          <m:r>
+            <w:rPr>
+              <w:rFonts w:ascii="Cambria Math" w:eastAsiaTheme="minorEastAsia" w:hAnsi="Cambria Math"/>
+            </w:rPr>
+            <m:t>0=P</m:t>
+          </m:r>
+          <m:r>
+            <m:rPr>
+              <m:sty m:val="p"/>
+            </m:rPr>
+            <w:rPr>
+              <w:rFonts w:ascii="Cambria Math" w:eastAsiaTheme="minorEastAsia" w:hAnsi="Cambria Math"/>
+            </w:rPr>
+            <m:t>Λ</m:t>
+          </m:r>
+          <m:r>
+            <w:rPr>
+              <w:rFonts w:ascii="Cambria Math" w:eastAsiaTheme="minorEastAsia" w:hAnsi="Cambria Math"/>
+            </w:rPr>
+            <m:t>-AP</m:t>
+          </m:r>
+        </m:oMath>
+      </m:oMathPara>
+    </w:p>
+    <w:p>
+      <w:pPr>
+        <w:rPr>
+          <w:rFonts w:eastAsiaTheme="minorEastAsia"/>
+        </w:rPr>
+      </w:pPr>
+      <w:r>
+        <w:rPr>
+          <w:rFonts w:eastAsiaTheme="minorEastAsia"/>
+        </w:rPr>
+        <w:t xml:space="preserve">Where </w:t>
+      </w:r>
+      <m:oMath>
+        <m:r>
+          <m:rPr>
+            <m:sty m:val="p"/>
+          </m:rPr>
+          <w:rPr>
+            <w:rFonts w:ascii="Cambria Math" w:eastAsiaTheme="minorEastAsia" w:hAnsi="Cambria Math"/>
+          </w:rPr>
+          <m:t>Λ</m:t>
+        </m:r>
+      </m:oMath>
+      <w:r>
+        <w:rPr>
+          <w:rFonts w:eastAsiaTheme="minorEastAsia"/>
+        </w:rPr>
+        <w:t xml:space="preserve"> is the diagonal matrix.</w:t>
+      </w:r>
+    </w:p>
+    <w:p>
+      <w:pPr>
+        <w:rPr>
+          <w:rFonts w:eastAsiaTheme="minorEastAsia"/>
+        </w:rPr>
+      </w:pPr>
+      <w:r>
+        <w:rPr>
+          <w:rFonts w:eastAsiaTheme="minorEastAsia"/>
+        </w:rPr>
+        <w:t xml:space="preserve">2. </w:t>
+      </w:r>
+      <w:r>
+        <w:rPr>
+          <w:rFonts w:eastAsiaTheme="minorEastAsia"/>
+        </w:rPr>
+        <w:t xml:space="preserve">For the proof relating to the </w:t>
+      </w:r>
+      <w:r>
+        <w:rPr>
+          <w:rFonts w:eastAsiaTheme="minorEastAsia"/>
+          <w:i/>
+          <w:iCs/>
+        </w:rPr>
+        <w:t>covariance matrix</w:t>
+      </w:r>
+      <w:r>
+        <w:rPr>
+          <w:rFonts w:eastAsiaTheme="minorEastAsia"/>
+        </w:rPr>
+        <w:t>, please refer to the image provided (problem_2.PNG).</w:t>
+      </w:r>
+    </w:p>
+    <w:p>
+      <w:pPr>
+        <w:rPr>
+          <w:rFonts w:eastAsiaTheme="minorEastAsia"/>
+        </w:rPr>
+      </w:pPr>
+      <w:r>
+        <w:rPr>
+          <w:rFonts w:eastAsiaTheme="minorEastAsia"/>
+        </w:rPr>
+        <w:t>3. Please refer to the matlab code for all values calculated (problem_2.m). Eigenspectrums are attached as images (eigenspectrum0-4.PNG).</w:t>
       </w:r>
       <w:bookmarkStart w:id="0" w:name="_GoBack"/>
       <w:bookmarkEnd w:id="0"/>
-      <w:r>
-        <w:rPr>
-          <w:rFonts w:eastAsiaTheme="minorEastAsia"/>
-        </w:rPr>
-        <w:t>problem_</w:t>
-      </w:r>
-      <w:r>
-        <w:rPr>
-          <w:rFonts w:eastAsiaTheme="minorEastAsia"/>
-        </w:rPr>
-        <w:t>2</w:t>
-      </w:r>
-      <w:r>
-        <w:rPr>
-          <w:rFonts w:eastAsiaTheme="minorEastAsia"/>
-        </w:rPr>
-        <w:t>.PNG). These vectors are different than the eigenvectors found above.</w:t>
-      </w:r>
-    </w:p>
-    <w:p>
-      <w:pPr>
-        <w:rPr>
-          <w:rFonts w:eastAsiaTheme="minorEastAsia"/>
-        </w:rPr>
-      </w:pPr>
-      <w:r>
-        <w:rPr>
-          <w:rFonts w:eastAsiaTheme="minorEastAsia"/>
-        </w:rPr>
-        <w:t xml:space="preserve">For the proof relating to the </w:t>
-      </w:r>
-      <w:r>
-        <w:rPr>
-          <w:rFonts w:eastAsiaTheme="minorEastAsia"/>
-          <w:i/>
-          <w:iCs/>
-        </w:rPr>
-        <w:t>covariance matrix</w:t>
-      </w:r>
-      <w:r>
-        <w:rPr>
-          <w:rFonts w:eastAsiaTheme="minorEastAsia"/>
-        </w:rPr>
-        <w:t>, please refer to the image provided (problem_</w:t>
-      </w:r>
-      <w:r>
-        <w:rPr>
-          <w:rFonts w:eastAsiaTheme="minorEastAsia"/>
-        </w:rPr>
-        <w:t>2</w:t>
-      </w:r>
-      <w:r>
-        <w:rPr>
-          <w:rFonts w:eastAsiaTheme="minorEastAsia"/>
-        </w:rPr>
-        <w:t>.PNG).</w:t>
-      </w:r>
     </w:p>
     <w:p>
       <w:pPr>
         <w:pStyle w:val="Heading4"/>
       </w:pPr>
       <w:r>
-        <w:t>[...]</w:t>
-      </w:r>
-    </w:p>
-    <w:p>
-      <w:pPr>
-        <w:rPr>
-          <w:rFonts w:eastAsiaTheme="minorEastAsia"/>
-        </w:rPr>
-      </w:pPr>
-      <w:r>
-        <w:rPr>
-          <w:rFonts w:eastAsiaTheme="minorEastAsia"/>
-        </w:rPr>
-        <w:t>3. For the work relating to the distance, please refer to the file provided (</w:t>
-      </w:r>
-      <w:proofErr w:type="spellStart"/>
-      <w:r>
-        <w:rPr>
-          <w:rFonts w:eastAsiaTheme="minorEastAsia"/>
-          <w:i/>
-          <w:iCs/>
-        </w:rPr>
-        <w:t>point_projection.m</w:t>
-      </w:r>
-      <w:proofErr w:type="spellEnd"/>
-      <w:r>
-        <w:rPr>
-          <w:rFonts w:eastAsiaTheme="minorEastAsia"/>
-        </w:rPr>
-        <w:t xml:space="preserve"> and </w:t>
-      </w:r>
-      <w:proofErr w:type="spellStart"/>
-      <w:r>
-        <w:rPr>
-          <w:rFonts w:eastAsiaTheme="minorEastAsia"/>
-          <w:i/>
-          <w:iCs/>
-        </w:rPr>
-        <w:t>distance_calc.m</w:t>
-      </w:r>
-      <w:proofErr w:type="spellEnd"/>
-      <w:r>
-        <w:rPr>
-          <w:rFonts w:eastAsiaTheme="minorEastAsia"/>
-        </w:rPr>
-        <w:t xml:space="preserve">). Distance is approximately </w:t>
+        <w:t>Problem 3</w:t>
+      </w:r>
+    </w:p>
+    <w:p>
+      <w:pPr>
+        <w:rPr>
+          <w:rFonts w:eastAsiaTheme="minorEastAsia"/>
+        </w:rPr>
+      </w:pPr>
+      <w:r>
+        <w:rPr>
+          <w:rFonts w:eastAsiaTheme="minorEastAsia"/>
+        </w:rPr>
+        <w:t>1</w:t>
+      </w:r>
+      <w:r>
+        <w:rPr>
+          <w:rFonts w:eastAsiaTheme="minorEastAsia"/>
+        </w:rPr>
+        <w:t xml:space="preserve">. For the work relating to the distance, please refer </w:t>
+      </w:r>
+      <w:r>
+        <w:rPr>
+          <w:rFonts w:eastAsiaTheme="minorEastAsia"/>
+        </w:rPr>
+        <w:t xml:space="preserve">to the attached </w:t>
+      </w:r>
+      <w:r>
+        <w:rPr>
+          <w:rFonts w:eastAsiaTheme="minorEastAsia"/>
+        </w:rPr>
+        <w:t>image (calculation_point_projection)</w:t>
+      </w:r>
+      <w:r>
+        <w:rPr>
+          <w:rFonts w:eastAsiaTheme="minorEastAsia"/>
+        </w:rPr>
+        <w:t xml:space="preserve">. </w:t>
+      </w:r>
+      <w:r>
+        <w:rPr>
+          <w:rFonts w:eastAsiaTheme="minorEastAsia"/>
+        </w:rPr>
+        <w:t xml:space="preserve">Distance is approximately </w:t>
       </w:r>
       <m:oMath>
         <m:r>
@@ -636,18 +695,24 @@
     </w:p>
     <w:p>
       <w:pPr>
+        <w:rPr>
+          <w:rFonts w:eastAsiaTheme="minorEastAsia"/>
+        </w:rPr>
+      </w:pPr>
+      <w:r>
+        <w:rPr>
+          <w:rFonts w:eastAsiaTheme="minorEastAsia"/>
+        </w:rPr>
+        <w:t xml:space="preserve">2. For the image related to the point projection, please see image (point_projection.PNG). </w:t>
+      </w:r>
+    </w:p>
+    <w:p>
+      <w:pPr>
         <w:pStyle w:val="Heading4"/>
       </w:pPr>
       <w:r>
-        <w:t xml:space="preserve">[... explanation here] </w:t>
-      </w:r>
-    </w:p>
-    <w:p>
-      <w:pPr>
-        <w:rPr>
-          <w:rFonts w:eastAsiaTheme="minorEastAsia"/>
-        </w:rPr>
-      </w:pPr>
+        <w:t>[EXPLANATION]</w:t>
+      </w:r>
     </w:p>
     <w:p>
       <w:pPr>
@@ -1287,7 +1352,7 @@
     <w:aliases w:val="Normal/Card"/>
     <w:uiPriority w:val="4"/>
     <w:qFormat/>
-    <w:rsid w:val="00C20D1A"/>
+    <w:rsid w:val="00B21BA3"/>
     <w:rPr>
       <w:rFonts w:ascii="Calibri" w:hAnsi="Calibri" w:cs="Calibri"/>
     </w:rPr>
@@ -1299,7 +1364,7 @@
     <w:next w:val="Normal"/>
     <w:link w:val="Heading1Char"/>
     <w:qFormat/>
-    <w:rsid w:val="00C20D1A"/>
+    <w:rsid w:val="00B21BA3"/>
     <w:pPr>
       <w:keepNext/>
       <w:keepLines/>
@@ -1330,7 +1395,7 @@
     <w:uiPriority w:val="1"/>
     <w:unhideWhenUsed/>
     <w:qFormat/>
-    <w:rsid w:val="00C20D1A"/>
+    <w:rsid w:val="00B21BA3"/>
     <w:pPr>
       <w:keepNext/>
       <w:keepLines/>
@@ -1356,7 +1421,7 @@
     <w:uiPriority w:val="2"/>
     <w:unhideWhenUsed/>
     <w:qFormat/>
-    <w:rsid w:val="00C20D1A"/>
+    <w:rsid w:val="00B21BA3"/>
     <w:pPr>
       <w:keepNext/>
       <w:keepLines/>
@@ -1382,7 +1447,7 @@
     <w:uiPriority w:val="3"/>
     <w:unhideWhenUsed/>
     <w:qFormat/>
-    <w:rsid w:val="00C20D1A"/>
+    <w:rsid w:val="00B21BA3"/>
     <w:pPr>
       <w:keepNext/>
       <w:keepLines/>
@@ -1401,7 +1466,7 @@
     <w:uiPriority w:val="1"/>
     <w:semiHidden/>
     <w:unhideWhenUsed/>
-    <w:rsid w:val="00C20D1A"/>
+    <w:rsid w:val="00B21BA3"/>
   </w:style>
   <w:style w:type="table" w:default="1" w:styleId="TableNormal">
     <w:name w:val="Normal Table"/>
@@ -1423,14 +1488,14 @@
     <w:uiPriority w:val="99"/>
     <w:semiHidden/>
     <w:unhideWhenUsed/>
-    <w:rsid w:val="00C20D1A"/>
+    <w:rsid w:val="00B21BA3"/>
   </w:style>
   <w:style w:type="character" w:customStyle="1" w:styleId="Heading1Char">
     <w:name w:val="Heading 1 Char"/>
     <w:aliases w:val="Pocket Char"/>
     <w:basedOn w:val="DefaultParagraphFont"/>
     <w:link w:val="Heading1"/>
-    <w:rsid w:val="00C20D1A"/>
+    <w:rsid w:val="00B21BA3"/>
     <w:rPr>
       <w:rFonts w:ascii="Calibri" w:eastAsiaTheme="majorEastAsia" w:hAnsi="Calibri" w:cstheme="majorBidi"/>
       <w:b/>
@@ -1444,7 +1509,7 @@
     <w:basedOn w:val="DefaultParagraphFont"/>
     <w:link w:val="Heading2"/>
     <w:uiPriority w:val="1"/>
-    <w:rsid w:val="00C20D1A"/>
+    <w:rsid w:val="00B21BA3"/>
     <w:rPr>
       <w:rFonts w:ascii="Calibri" w:eastAsiaTheme="majorEastAsia" w:hAnsi="Calibri" w:cstheme="majorBidi"/>
       <w:b/>
@@ -1459,7 +1524,7 @@
     <w:basedOn w:val="DefaultParagraphFont"/>
     <w:link w:val="Heading3"/>
     <w:uiPriority w:val="2"/>
-    <w:rsid w:val="00C20D1A"/>
+    <w:rsid w:val="00B21BA3"/>
     <w:rPr>
       <w:rFonts w:ascii="Calibri" w:eastAsiaTheme="majorEastAsia" w:hAnsi="Calibri" w:cstheme="majorBidi"/>
       <w:b/>
@@ -1474,7 +1539,7 @@
     <w:basedOn w:val="DefaultParagraphFont"/>
     <w:link w:val="Heading4"/>
     <w:uiPriority w:val="3"/>
-    <w:rsid w:val="00C20D1A"/>
+    <w:rsid w:val="00B21BA3"/>
     <w:rPr>
       <w:rFonts w:ascii="Calibri" w:eastAsiaTheme="majorEastAsia" w:hAnsi="Calibri" w:cstheme="majorBidi"/>
       <w:b/>
@@ -1487,7 +1552,7 @@
     <w:basedOn w:val="DefaultParagraphFont"/>
     <w:uiPriority w:val="7"/>
     <w:qFormat/>
-    <w:rsid w:val="00C20D1A"/>
+    <w:rsid w:val="00B21BA3"/>
     <w:rPr>
       <w:rFonts w:ascii="Calibri" w:hAnsi="Calibri" w:cs="Calibri"/>
       <w:b/>
@@ -1504,7 +1569,7 @@
     <w:basedOn w:val="DefaultParagraphFont"/>
     <w:uiPriority w:val="5"/>
     <w:qFormat/>
-    <w:rsid w:val="00C20D1A"/>
+    <w:rsid w:val="00B21BA3"/>
     <w:rPr>
       <w:b/>
       <w:bCs/>
@@ -1518,7 +1583,7 @@
     <w:basedOn w:val="DefaultParagraphFont"/>
     <w:uiPriority w:val="6"/>
     <w:qFormat/>
-    <w:rsid w:val="00C20D1A"/>
+    <w:rsid w:val="00B21BA3"/>
     <w:rPr>
       <w:b w:val="0"/>
       <w:sz w:val="22"/>
@@ -1531,7 +1596,7 @@
     <w:uiPriority w:val="99"/>
     <w:semiHidden/>
     <w:unhideWhenUsed/>
-    <w:rsid w:val="00C20D1A"/>
+    <w:rsid w:val="00B21BA3"/>
     <w:rPr>
       <w:color w:val="auto"/>
       <w:u w:val="none"/>
@@ -1543,7 +1608,7 @@
     <w:uiPriority w:val="99"/>
     <w:semiHidden/>
     <w:unhideWhenUsed/>
-    <w:rsid w:val="00C20D1A"/>
+    <w:rsid w:val="00B21BA3"/>
     <w:rPr>
       <w:color w:val="auto"/>
       <w:u w:val="none"/>
@@ -1849,7 +1914,7 @@
 </file>
 
 <file path=customXml/itemProps1.xml><?xml version="1.0" encoding="utf-8"?>
-<ds:datastoreItem xmlns:ds="http://schemas.openxmlformats.org/officeDocument/2006/customXml" ds:itemID="{EDD6F366-19FE-46BA-9311-99583047923F}">
+<ds:datastoreItem xmlns:ds="http://schemas.openxmlformats.org/officeDocument/2006/customXml" ds:itemID="{9581046E-9567-4FA5-92B9-BC38D62D61FF}">
   <ds:schemaRefs>
     <ds:schemaRef ds:uri="http://schemas.openxmlformats.org/officeDocument/2006/bibliography"/>
   </ds:schemaRefs>

</xml_diff>

<commit_message>
updated after class Monday
</commit_message>
<xml_diff>
--- a/data_science/tp1/ning_tien-tso_TP1_report.docx
+++ b/data_science/tp1/ning_tien-tso_TP1_report.docx
@@ -28,65 +28,244 @@
     </w:p>
     <w:p>
       <w:r>
-        <w:t>1. The function “deviate_vector” relies on the other function, “project_on_first,” which takes the second vector given and does a projection of the vector onto the first vector given</w:t>
-      </w:r>
-      <w:r>
-        <w:t xml:space="preserve"> and then multiplies them together</w:t>
-      </w:r>
-      <w:r>
-        <w:t xml:space="preserve">, </w:t>
-      </w:r>
-      <w:r>
-        <w:t xml:space="preserve">which is how you </w:t>
-      </w:r>
-      <w:r>
-        <w:t>calculate the scalar product.</w:t>
-      </w:r>
-      <w:r>
-        <w:t xml:space="preserve"> “deviate_vector” itself takes the projection and subtracts it from the original vector, which is how you calculate the rejection (a</w:t>
-      </w:r>
-      <w:r>
-        <w:rPr>
-          <w:vertAlign w:val="subscript"/>
-        </w:rPr>
-        <w:t>r</w:t>
-      </w:r>
-      <w:r>
-        <w:t xml:space="preserve"> = a - a</w:t>
+        <w:t xml:space="preserve">1. The function </w:t>
+      </w:r>
+      <m:oMath>
+        <m:r>
+          <w:rPr>
+            <w:rFonts w:ascii="Cambria Math" w:hAnsi="Cambria Math"/>
+          </w:rPr>
+          <m:t>deviate_vector</m:t>
+        </m:r>
+      </m:oMath>
+      <w:r>
+        <w:t xml:space="preserve"> relies on the other function, </w:t>
+      </w:r>
+      <m:oMath>
+        <m:r>
+          <w:rPr>
+            <w:rFonts w:ascii="Cambria Math" w:hAnsi="Cambria Math"/>
+          </w:rPr>
+          <m:t>project_on_first</m:t>
+        </m:r>
+      </m:oMath>
+      <w:r>
+        <w:t>.</w:t>
+      </w:r>
+      <w:r>
+        <w:t xml:space="preserve"> A s</w:t>
+      </w:r>
+      <w:r>
+        <w:t>calar product between two vectors is calculated by taking a projection of one vector onto another in order to evaluate how much the</w:t>
+      </w:r>
+      <w:r>
+        <w:t xml:space="preserve"> second</w:t>
+      </w:r>
+      <w:r>
+        <w:t xml:space="preserve"> vector is scaled by the first</w:t>
+      </w:r>
+      <w:r>
+        <w:t xml:space="preserve"> vector</w:t>
+      </w:r>
+      <w:r>
+        <w:t xml:space="preserve"> (the vector we end up projecting). This projection of a vector is calculated by the distance (norm) of the vector multiplied by the cosine of the angle of the vector (</w:t>
+      </w:r>
+      <w:r>
+        <w:t>between</w:t>
+      </w:r>
+      <w:r>
+        <w:t xml:space="preserve"> the vector we are projecting to)</w:t>
+      </w:r>
+      <w:r>
+        <w:t>.</w:t>
+      </w:r>
+      <w:r>
+        <w:t xml:space="preserve"> </w:t>
+      </w:r>
+      <m:oMath>
+        <m:r>
+          <w:rPr>
+            <w:rFonts w:ascii="Cambria Math" w:hAnsi="Cambria Math"/>
+          </w:rPr>
+          <m:t>deviate_vector</m:t>
+        </m:r>
+      </m:oMath>
+      <w:r>
+        <w:t xml:space="preserve"> itself takes the projection </w:t>
+      </w:r>
+      <w:r>
+        <w:t xml:space="preserve">(from </w:t>
+      </w:r>
+      <m:oMath>
+        <m:r>
+          <w:rPr>
+            <w:rFonts w:ascii="Cambria Math" w:hAnsi="Cambria Math"/>
+          </w:rPr>
+          <m:t>project_on_first</m:t>
+        </m:r>
+      </m:oMath>
+      <w:r>
+        <w:t xml:space="preserve">) </w:t>
+      </w:r>
+      <w:r>
+        <w:t>and subtracts it from the original vector, which is how you calculate the rejection (</w:t>
+      </w:r>
+      <m:oMath>
+        <m:sSub>
+          <m:sSubPr>
+            <m:ctrlPr>
+              <w:rPr>
+                <w:rFonts w:ascii="Cambria Math" w:eastAsiaTheme="minorEastAsia" w:hAnsi="Cambria Math"/>
+                <w:i/>
+              </w:rPr>
+            </m:ctrlPr>
+          </m:sSubPr>
+          <m:e>
+            <m:r>
+              <w:rPr>
+                <w:rFonts w:ascii="Cambria Math" w:eastAsiaTheme="minorEastAsia" w:hAnsi="Cambria Math"/>
+              </w:rPr>
+              <m:t>a</m:t>
+            </m:r>
+          </m:e>
+          <m:sub>
+            <m:r>
+              <w:rPr>
+                <w:rFonts w:ascii="Cambria Math" w:eastAsiaTheme="minorEastAsia" w:hAnsi="Cambria Math"/>
+              </w:rPr>
+              <m:t>r</m:t>
+            </m:r>
+          </m:sub>
+        </m:sSub>
+        <m:r>
+          <w:rPr>
+            <w:rFonts w:ascii="Cambria Math" w:hAnsi="Cambria Math"/>
+          </w:rPr>
+          <m:t xml:space="preserve"> = a - </m:t>
+        </m:r>
+        <m:sSub>
+          <m:sSubPr>
+            <m:ctrlPr>
+              <w:rPr>
+                <w:rFonts w:ascii="Cambria Math" w:hAnsi="Cambria Math"/>
+                <w:i/>
+              </w:rPr>
+            </m:ctrlPr>
+          </m:sSubPr>
+          <m:e>
+            <m:r>
+              <w:rPr>
+                <w:rFonts w:ascii="Cambria Math" w:hAnsi="Cambria Math"/>
+              </w:rPr>
+              <m:t>a</m:t>
+            </m:r>
+          </m:e>
+          <m:sub>
+            <m:r>
+              <w:rPr>
+                <w:rFonts w:ascii="Cambria Math" w:hAnsi="Cambria Math"/>
+              </w:rPr>
+              <m:t>p</m:t>
+            </m:r>
+          </m:sub>
+        </m:sSub>
+      </m:oMath>
+      <w:r>
+        <w:t xml:space="preserve">). </w:t>
+      </w:r>
+      <w:r>
+        <w:t>T</w:t>
+      </w:r>
+      <w:r>
+        <w:t>h</w:t>
+      </w:r>
+      <w:r>
+        <w:t>us</w:t>
+      </w:r>
+      <w:r>
+        <w:t>,</w:t>
+      </w:r>
+      <w:r>
+        <w:t xml:space="preserve"> the</w:t>
+      </w:r>
+      <w:r>
+        <w:t xml:space="preserve"> function calculates the rejection of the first vector given two vectors</w:t>
+      </w:r>
+      <w:r>
+        <w:t xml:space="preserve"> using the notion of projection, which is key to calculating the scalar product.</w:t>
+      </w:r>
+    </w:p>
+    <w:p>
+      <w:pPr>
+        <w:rPr>
+          <w:rFonts w:eastAsiaTheme="minorEastAsia"/>
+        </w:rPr>
+      </w:pPr>
+      <w:r>
+        <w:t xml:space="preserve">2. </w:t>
+      </w:r>
+      <w:r>
+        <w:t xml:space="preserve">Each for loop can be replaced with a summation notation, and the action stored by </w:t>
       </w:r>
       <w:r>
         <w:rPr>
           <w:i/>
           <w:iCs/>
-          <w:vertAlign w:val="subscript"/>
-        </w:rPr>
-        <w:t>p</w:t>
-      </w:r>
-      <w:r>
-        <w:t>). So the function calculates the rejection of the first vector given two vectors.</w:t>
-      </w:r>
-    </w:p>
-    <w:p>
-      <w:pPr>
-        <w:rPr>
-          <w:rFonts w:eastAsiaTheme="minorEastAsia"/>
-        </w:rPr>
-      </w:pPr>
-      <w:r>
-        <w:t xml:space="preserve">2. </w:t>
-      </w:r>
-      <w:r>
-        <w:t xml:space="preserve">Each for loop can be replaced with a summation notation, and the action stored by </w:t>
-      </w:r>
-      <w:r>
-        <w:rPr>
-          <w:i/>
-          <w:iCs/>
         </w:rPr>
         <w:t>r</w:t>
       </w:r>
       <w:r>
-        <w:t xml:space="preserve"> is the value that we want to sum. The mathematical equivalent will be </w:t>
+        <w:t xml:space="preserve"> is the value that we want to sum. </w:t>
+      </w:r>
+      <w:r>
+        <w:t xml:space="preserve">Since we have two for loops, we will have two summation notations, going from </w:t>
+      </w:r>
+      <m:oMath>
+        <m:r>
+          <w:rPr>
+            <w:rFonts w:ascii="Cambria Math" w:hAnsi="Cambria Math"/>
+          </w:rPr>
+          <m:t>i=1</m:t>
+        </m:r>
+      </m:oMath>
+      <w:r>
+        <w:t xml:space="preserve"> to </w:t>
+      </w:r>
+      <m:oMath>
+        <m:r>
+          <w:rPr>
+            <w:rFonts w:ascii="Cambria Math" w:hAnsi="Cambria Math"/>
+          </w:rPr>
+          <m:t>4</m:t>
+        </m:r>
+      </m:oMath>
+      <w:r>
+        <w:t xml:space="preserve">, and </w:t>
+      </w:r>
+      <m:oMath>
+        <m:r>
+          <w:rPr>
+            <w:rFonts w:ascii="Cambria Math" w:hAnsi="Cambria Math"/>
+          </w:rPr>
+          <m:t>j = 1</m:t>
+        </m:r>
+      </m:oMath>
+      <w:r>
+        <w:t xml:space="preserve"> to </w:t>
+      </w:r>
+      <m:oMath>
+        <m:r>
+          <w:rPr>
+            <w:rFonts w:ascii="Cambria Math" w:hAnsi="Cambria Math"/>
+          </w:rPr>
+          <m:t>i</m:t>
+        </m:r>
+      </m:oMath>
+      <w:r>
+        <w:t xml:space="preserve">. </w:t>
+      </w:r>
+      <w:r>
+        <w:t xml:space="preserve">The mathematical equivalent will be </w:t>
       </w:r>
       <m:oMath>
         <m:nary>
@@ -316,7 +495,19 @@
           <w:rPr>
             <w:rFonts w:ascii="Cambria Math" w:eastAsiaTheme="minorEastAsia" w:hAnsi="Cambria Math"/>
           </w:rPr>
-          <m:t>λ= -2, 3</m:t>
+          <m:t>λ= -2,</m:t>
+        </m:r>
+        <m:r>
+          <w:rPr>
+            <w:rFonts w:ascii="Cambria Math" w:eastAsiaTheme="minorEastAsia" w:hAnsi="Cambria Math"/>
+          </w:rPr>
+          <m:t xml:space="preserve"> -2, </m:t>
+        </m:r>
+        <m:r>
+          <w:rPr>
+            <w:rFonts w:ascii="Cambria Math" w:eastAsiaTheme="minorEastAsia" w:hAnsi="Cambria Math"/>
+          </w:rPr>
+          <m:t xml:space="preserve"> 3</m:t>
         </m:r>
       </m:oMath>
     </w:p>
@@ -330,7 +521,13 @@
         <w:rPr>
           <w:rFonts w:eastAsiaTheme="minorEastAsia"/>
         </w:rPr>
-        <w:t xml:space="preserve">Eigenvectors: </w:t>
+        <w:t>Potential E</w:t>
+      </w:r>
+      <w:r>
+        <w:rPr>
+          <w:rFonts w:eastAsiaTheme="minorEastAsia"/>
+        </w:rPr>
+        <w:t xml:space="preserve">igenvectors: </w:t>
       </w:r>
       <m:oMath>
         <m:m>
@@ -356,7 +553,7 @@
                 <w:rPr>
                   <w:rFonts w:ascii="Cambria Math" w:eastAsiaTheme="minorEastAsia" w:hAnsi="Cambria Math"/>
                 </w:rPr>
-                <m:t>+1</m:t>
+                <m:t>-0.577350269189626</m:t>
               </m:r>
             </m:e>
           </m:mr>
@@ -366,7 +563,7 @@
                 <w:rPr>
                   <w:rFonts w:ascii="Cambria Math" w:eastAsiaTheme="minorEastAsia" w:hAnsi="Cambria Math"/>
                 </w:rPr>
-                <m:t>-1</m:t>
+                <m:t>0.577350269189626</m:t>
               </m:r>
             </m:e>
           </m:mr>
@@ -376,7 +573,7 @@
                 <w:rPr>
                   <w:rFonts w:ascii="Cambria Math" w:eastAsiaTheme="minorEastAsia" w:hAnsi="Cambria Math"/>
                 </w:rPr>
-                <m:t>-1</m:t>
+                <m:t>0.577350269189626</m:t>
               </m:r>
             </m:e>
           </m:mr>
@@ -386,7 +583,7 @@
         <w:rPr>
           <w:rFonts w:eastAsiaTheme="minorEastAsia"/>
         </w:rPr>
-        <w:t xml:space="preserve"> , </w:t>
+        <w:t xml:space="preserve">, </w:t>
       </w:r>
       <m:oMath>
         <m:m>
@@ -412,7 +609,7 @@
                 <w:rPr>
                   <w:rFonts w:ascii="Cambria Math" w:eastAsiaTheme="minorEastAsia" w:hAnsi="Cambria Math"/>
                 </w:rPr>
-                <m:t>0.5</m:t>
+                <m:t>0.423274388402861</m:t>
               </m:r>
             </m:e>
           </m:mr>
@@ -422,7 +619,7 @@
                 <w:rPr>
                   <w:rFonts w:ascii="Cambria Math" w:eastAsiaTheme="minorEastAsia" w:hAnsi="Cambria Math"/>
                 </w:rPr>
-                <m:t>0.5</m:t>
+                <m:t>0.393035522308615</m:t>
               </m:r>
             </m:e>
           </m:mr>
@@ -432,7 +629,63 @@
                 <w:rPr>
                   <w:rFonts w:ascii="Cambria Math" w:eastAsiaTheme="minorEastAsia" w:hAnsi="Cambria Math"/>
                 </w:rPr>
-                <m:t>1.0</m:t>
+                <m:t>0.816309910711476</m:t>
+              </m:r>
+            </m:e>
+          </m:mr>
+        </m:m>
+      </m:oMath>
+      <w:r>
+        <w:rPr>
+          <w:rFonts w:eastAsiaTheme="minorEastAsia"/>
+        </w:rPr>
+        <w:t xml:space="preserve">, </w:t>
+      </w:r>
+      <m:oMath>
+        <m:m>
+          <m:mPr>
+            <m:mcs>
+              <m:mc>
+                <m:mcPr>
+                  <m:count m:val="1"/>
+                  <m:mcJc m:val="center"/>
+                </m:mcPr>
+              </m:mc>
+            </m:mcs>
+            <m:ctrlPr>
+              <w:rPr>
+                <w:rFonts w:ascii="Cambria Math" w:eastAsiaTheme="minorEastAsia" w:hAnsi="Cambria Math"/>
+                <w:i/>
+              </w:rPr>
+            </m:ctrlPr>
+          </m:mPr>
+          <m:mr>
+            <m:e>
+              <m:r>
+                <w:rPr>
+                  <w:rFonts w:ascii="Cambria Math" w:eastAsiaTheme="minorEastAsia" w:hAnsi="Cambria Math"/>
+                </w:rPr>
+                <m:t>0.218280451524610</m:t>
+              </m:r>
+            </m:e>
+          </m:mr>
+          <m:mr>
+            <m:e>
+              <m:r>
+                <w:rPr>
+                  <w:rFonts w:ascii="Cambria Math" w:eastAsiaTheme="minorEastAsia" w:hAnsi="Cambria Math"/>
+                </w:rPr>
+                <m:t>-0.790510340576316</m:t>
+              </m:r>
+            </m:e>
+          </m:mr>
+          <m:mr>
+            <m:e>
+              <m:r>
+                <w:rPr>
+                  <w:rFonts w:ascii="Cambria Math" w:eastAsiaTheme="minorEastAsia" w:hAnsi="Cambria Math"/>
+                </w:rPr>
+                <m:t>-0.572229889051707</m:t>
               </m:r>
             </m:e>
           </m:mr>
@@ -440,28 +693,89 @@
       </m:oMath>
     </w:p>
     <w:p>
-      <w:pPr>
-        <w:rPr>
-          <w:rFonts w:eastAsiaTheme="minorEastAsia"/>
-        </w:rPr>
-      </w:pPr>
-      <w:r>
-        <w:rPr>
-          <w:rFonts w:eastAsiaTheme="minorEastAsia"/>
-        </w:rPr>
-        <w:t>For the work relating to showing that the vectors are indeed eigenvectors, refer to image provided (problem</w:t>
-      </w:r>
-      <w:r>
-        <w:rPr>
-          <w:rFonts w:eastAsiaTheme="minorEastAsia"/>
-        </w:rPr>
-        <w:t>2</w:t>
-      </w:r>
-      <w:r>
-        <w:rPr>
-          <w:rFonts w:eastAsiaTheme="minorEastAsia"/>
-        </w:rPr>
-        <w:t>.PNG). These vectors are different than the eigenvectors found above.</w:t>
+      <w:r>
+        <w:rPr>
+          <w:rFonts w:eastAsiaTheme="minorEastAsia"/>
+        </w:rPr>
+        <w:t>For the work relating to showing that the vectors are indeed eigenvectors, refer to image provided (</w:t>
+      </w:r>
+      <w:r>
+        <w:rPr>
+          <w:rFonts w:eastAsiaTheme="minorEastAsia"/>
+        </w:rPr>
+        <w:t>problem_2.pdf</w:t>
+      </w:r>
+      <w:r>
+        <w:rPr>
+          <w:rFonts w:eastAsiaTheme="minorEastAsia"/>
+        </w:rPr>
+        <w:t>).</w:t>
+      </w:r>
+      <w:r>
+        <w:rPr>
+          <w:rFonts w:eastAsiaTheme="minorEastAsia"/>
+        </w:rPr>
+        <w:t xml:space="preserve"> The eigenvalues associated with the </w:t>
+      </w:r>
+      <m:oMath>
+        <m:r>
+          <w:rPr>
+            <w:rFonts w:ascii="Cambria Math" w:eastAsiaTheme="minorEastAsia" w:hAnsi="Cambria Math"/>
+          </w:rPr>
+          <m:t>v1, v2, v3</m:t>
+        </m:r>
+      </m:oMath>
+      <w:r>
+        <w:rPr>
+          <w:rFonts w:eastAsiaTheme="minorEastAsia"/>
+        </w:rPr>
+        <w:t xml:space="preserve"> are </w:t>
+      </w:r>
+      <m:oMath>
+        <m:r>
+          <w:rPr>
+            <w:rFonts w:ascii="Cambria Math" w:eastAsiaTheme="minorEastAsia" w:hAnsi="Cambria Math"/>
+          </w:rPr>
+          <m:t>3, -2, -2</m:t>
+        </m:r>
+      </m:oMath>
+      <w:r>
+        <w:rPr>
+          <w:rFonts w:eastAsiaTheme="minorEastAsia"/>
+        </w:rPr>
+        <w:t xml:space="preserve"> respectively.</w:t>
+      </w:r>
+      <w:r>
+        <w:rPr>
+          <w:rFonts w:eastAsiaTheme="minorEastAsia"/>
+        </w:rPr>
+        <w:t xml:space="preserve"> The vectors </w:t>
+      </w:r>
+      <m:oMath>
+        <m:r>
+          <w:rPr>
+            <w:rFonts w:ascii="Cambria Math" w:eastAsiaTheme="minorEastAsia" w:hAnsi="Cambria Math"/>
+          </w:rPr>
+          <m:t>v1, v2, v3</m:t>
+        </m:r>
+      </m:oMath>
+      <w:r>
+        <w:rPr>
+          <w:rFonts w:eastAsiaTheme="minorEastAsia"/>
+        </w:rPr>
+        <w:t xml:space="preserve"> differ from the eigenvectors calculated </w:t>
+      </w:r>
+      <w:r>
+        <w:rPr>
+          <w:rFonts w:eastAsiaTheme="minorEastAsia"/>
+        </w:rPr>
+        <w:t>by matlab</w:t>
+      </w:r>
+      <w:r>
+        <w:rPr>
+          <w:rFonts w:eastAsiaTheme="minorEastAsia"/>
+        </w:rPr>
+        <w:t>.</w:t>
       </w:r>
     </w:p>
     <w:p>
@@ -573,6 +887,55 @@
         </w:rPr>
         <w:t xml:space="preserve"> is the diagonal matrix.</w:t>
       </w:r>
+      <w:r>
+        <w:rPr>
+          <w:rFonts w:eastAsiaTheme="minorEastAsia"/>
+        </w:rPr>
+        <w:t xml:space="preserve"> Our matlab code confirms that </w:t>
+      </w:r>
+      <m:oMath>
+        <m:r>
+          <w:rPr>
+            <w:rFonts w:ascii="Cambria Math" w:eastAsiaTheme="minorEastAsia" w:hAnsi="Cambria Math"/>
+          </w:rPr>
+          <m:t>P</m:t>
+        </m:r>
+        <m:r>
+          <m:rPr>
+            <m:sty m:val="p"/>
+          </m:rPr>
+          <w:rPr>
+            <w:rFonts w:ascii="Cambria Math" w:eastAsiaTheme="minorEastAsia" w:hAnsi="Cambria Math"/>
+          </w:rPr>
+          <m:t>Λ</m:t>
+        </m:r>
+        <m:r>
+          <w:rPr>
+            <w:rFonts w:ascii="Cambria Math" w:eastAsiaTheme="minorEastAsia" w:hAnsi="Cambria Math"/>
+          </w:rPr>
+          <m:t>-AP</m:t>
+        </m:r>
+      </m:oMath>
+      <w:r>
+        <w:rPr>
+          <w:rFonts w:eastAsiaTheme="minorEastAsia"/>
+        </w:rPr>
+        <w:t xml:space="preserve"> yields </w:t>
+      </w:r>
+      <m:oMath>
+        <m:r>
+          <w:rPr>
+            <w:rFonts w:ascii="Cambria Math" w:eastAsiaTheme="minorEastAsia" w:hAnsi="Cambria Math"/>
+          </w:rPr>
+          <m:t>0</m:t>
+        </m:r>
+      </m:oMath>
+      <w:r>
+        <w:rPr>
+          <w:rFonts w:eastAsiaTheme="minorEastAsia"/>
+        </w:rPr>
+        <w:t>.</w:t>
+      </w:r>
     </w:p>
     <w:p>
       <w:pPr>
@@ -584,6 +947,7 @@
         <w:rPr>
           <w:rFonts w:eastAsiaTheme="minorEastAsia"/>
         </w:rPr>
+        <w:lastRenderedPageBreak/>
         <w:t xml:space="preserve">2. </w:t>
       </w:r>
       <w:r>
@@ -604,7 +968,19 @@
         <w:rPr>
           <w:rFonts w:eastAsiaTheme="minorEastAsia"/>
         </w:rPr>
-        <w:t>, please refer to the image provided (problem_2.PNG).</w:t>
+        <w:t>, please refer to the image provided (</w:t>
+      </w:r>
+      <w:r>
+        <w:rPr>
+          <w:rFonts w:eastAsiaTheme="minorEastAsia"/>
+        </w:rPr>
+        <w:t>problem_2.pdf</w:t>
+      </w:r>
+      <w:r>
+        <w:rPr>
+          <w:rFonts w:eastAsiaTheme="minorEastAsia"/>
+        </w:rPr>
+        <w:t>).</w:t>
       </w:r>
     </w:p>
     <w:p>
@@ -619,8 +995,6 @@
         </w:rPr>
         <w:t>3. Please refer to the matlab code for all values calculated (problem_2.m). Eigenspectrums are attached as images (eigenspectrum0-4.PNG).</w:t>
       </w:r>
-      <w:bookmarkStart w:id="0" w:name="_GoBack"/>
-      <w:bookmarkEnd w:id="0"/>
     </w:p>
     <w:p>
       <w:pPr>
@@ -646,31 +1020,7 @@
         <w:rPr>
           <w:rFonts w:eastAsiaTheme="minorEastAsia"/>
         </w:rPr>
-        <w:t xml:space="preserve">. For the work relating to the distance, please refer </w:t>
-      </w:r>
-      <w:r>
-        <w:rPr>
-          <w:rFonts w:eastAsiaTheme="minorEastAsia"/>
-        </w:rPr>
-        <w:t xml:space="preserve">to the attached </w:t>
-      </w:r>
-      <w:r>
-        <w:rPr>
-          <w:rFonts w:eastAsiaTheme="minorEastAsia"/>
-        </w:rPr>
-        <w:t>image (calculation_point_projection)</w:t>
-      </w:r>
-      <w:r>
-        <w:rPr>
-          <w:rFonts w:eastAsiaTheme="minorEastAsia"/>
-        </w:rPr>
-        <w:t xml:space="preserve">. </w:t>
-      </w:r>
-      <w:r>
-        <w:rPr>
-          <w:rFonts w:eastAsiaTheme="minorEastAsia"/>
-        </w:rPr>
-        <w:t xml:space="preserve">Distance is approximately </w:t>
+        <w:t xml:space="preserve">. Distance is approximately </w:t>
       </w:r>
       <m:oMath>
         <m:r>
@@ -703,16 +1053,39 @@
         <w:rPr>
           <w:rFonts w:eastAsiaTheme="minorEastAsia"/>
         </w:rPr>
-        <w:t xml:space="preserve">2. For the image related to the point projection, please see image (point_projection.PNG). </w:t>
+        <w:t xml:space="preserve">Given the line </w:t>
+      </w:r>
+      <m:oMath>
+        <m:r>
+          <w:rPr>
+            <w:rFonts w:ascii="Cambria Math" w:eastAsiaTheme="minorEastAsia" w:hAnsi="Cambria Math"/>
+          </w:rPr>
+          <m:t>α,</m:t>
+        </m:r>
+      </m:oMath>
+      <w:r>
+        <w:rPr>
+          <w:rFonts w:eastAsiaTheme="minorEastAsia"/>
+        </w:rPr>
+        <w:t xml:space="preserve"> we can derive the formula for the line as follows:</w:t>
       </w:r>
     </w:p>
     <w:p>
       <w:pPr>
-        <w:pStyle w:val="Heading4"/>
-      </w:pPr>
-      <w:r>
-        <w:t>[EXPLANATION]</w:t>
-      </w:r>
+        <w:rPr>
+          <w:rFonts w:eastAsiaTheme="minorEastAsia"/>
+        </w:rPr>
+      </w:pPr>
+      <m:oMathPara>
+        <m:oMath>
+          <m:r>
+            <w:rPr>
+              <w:rFonts w:ascii="Cambria Math" w:eastAsiaTheme="minorEastAsia" w:hAnsi="Cambria Math"/>
+            </w:rPr>
+            <m:t>3x-2y= -6</m:t>
+          </m:r>
+        </m:oMath>
+      </m:oMathPara>
     </w:p>
     <w:p>
       <w:pPr>
@@ -720,6 +1093,487 @@
           <w:rFonts w:eastAsiaTheme="minorEastAsia"/>
         </w:rPr>
       </w:pPr>
+      <m:oMathPara>
+        <m:oMath>
+          <m:r>
+            <w:rPr>
+              <w:rFonts w:ascii="Cambria Math" w:eastAsiaTheme="minorEastAsia" w:hAnsi="Cambria Math"/>
+            </w:rPr>
+            <m:t xml:space="preserve">y= </m:t>
+          </m:r>
+          <m:f>
+            <m:fPr>
+              <m:ctrlPr>
+                <w:rPr>
+                  <w:rFonts w:ascii="Cambria Math" w:eastAsiaTheme="minorEastAsia" w:hAnsi="Cambria Math"/>
+                  <w:i/>
+                </w:rPr>
+              </m:ctrlPr>
+            </m:fPr>
+            <m:num>
+              <m:r>
+                <w:rPr>
+                  <w:rFonts w:ascii="Cambria Math" w:eastAsiaTheme="minorEastAsia" w:hAnsi="Cambria Math"/>
+                </w:rPr>
+                <m:t>3</m:t>
+              </m:r>
+            </m:num>
+            <m:den>
+              <m:r>
+                <w:rPr>
+                  <w:rFonts w:ascii="Cambria Math" w:eastAsiaTheme="minorEastAsia" w:hAnsi="Cambria Math"/>
+                </w:rPr>
+                <m:t>2</m:t>
+              </m:r>
+            </m:den>
+          </m:f>
+          <m:r>
+            <w:rPr>
+              <w:rFonts w:ascii="Cambria Math" w:eastAsiaTheme="minorEastAsia" w:hAnsi="Cambria Math"/>
+            </w:rPr>
+            <m:t>x+3</m:t>
+          </m:r>
+        </m:oMath>
+      </m:oMathPara>
+    </w:p>
+    <w:p>
+      <w:pPr>
+        <w:rPr>
+          <w:rFonts w:eastAsiaTheme="minorEastAsia"/>
+        </w:rPr>
+      </w:pPr>
+      <w:r>
+        <w:rPr>
+          <w:rFonts w:eastAsiaTheme="minorEastAsia"/>
+        </w:rPr>
+        <w:t xml:space="preserve">We can calculate a line that passes the point </w:t>
+      </w:r>
+      <m:oMath>
+        <m:r>
+          <w:rPr>
+            <w:rFonts w:ascii="Cambria Math" w:eastAsiaTheme="minorEastAsia" w:hAnsi="Cambria Math"/>
+          </w:rPr>
+          <m:t>(5,4)</m:t>
+        </m:r>
+      </m:oMath>
+      <w:r>
+        <w:rPr>
+          <w:rFonts w:eastAsiaTheme="minorEastAsia"/>
+        </w:rPr>
+        <w:t xml:space="preserve"> that is perpendicular to the line </w:t>
+      </w:r>
+      <m:oMath>
+        <m:r>
+          <w:rPr>
+            <w:rFonts w:ascii="Cambria Math" w:eastAsiaTheme="minorEastAsia" w:hAnsi="Cambria Math"/>
+          </w:rPr>
+          <m:t>y</m:t>
+        </m:r>
+      </m:oMath>
+      <w:r>
+        <w:rPr>
+          <w:rFonts w:eastAsiaTheme="minorEastAsia"/>
+        </w:rPr>
+        <w:t>:</w:t>
+      </w:r>
+    </w:p>
+    <w:p>
+      <w:pPr>
+        <w:rPr>
+          <w:rFonts w:eastAsiaTheme="minorEastAsia"/>
+        </w:rPr>
+      </w:pPr>
+      <m:oMathPara>
+        <m:oMath>
+          <m:r>
+            <w:rPr>
+              <w:rFonts w:ascii="Cambria Math" w:eastAsiaTheme="minorEastAsia" w:hAnsi="Cambria Math"/>
+            </w:rPr>
+            <m:t>δ= -</m:t>
+          </m:r>
+          <m:f>
+            <m:fPr>
+              <m:ctrlPr>
+                <w:rPr>
+                  <w:rFonts w:ascii="Cambria Math" w:eastAsiaTheme="minorEastAsia" w:hAnsi="Cambria Math"/>
+                  <w:i/>
+                </w:rPr>
+              </m:ctrlPr>
+            </m:fPr>
+            <m:num>
+              <m:r>
+                <w:rPr>
+                  <w:rFonts w:ascii="Cambria Math" w:eastAsiaTheme="minorEastAsia" w:hAnsi="Cambria Math"/>
+                </w:rPr>
+                <m:t>2</m:t>
+              </m:r>
+            </m:num>
+            <m:den>
+              <m:r>
+                <w:rPr>
+                  <w:rFonts w:ascii="Cambria Math" w:eastAsiaTheme="minorEastAsia" w:hAnsi="Cambria Math"/>
+                </w:rPr>
+                <m:t>3</m:t>
+              </m:r>
+            </m:den>
+          </m:f>
+          <m:r>
+            <w:rPr>
+              <w:rFonts w:ascii="Cambria Math" w:eastAsiaTheme="minorEastAsia" w:hAnsi="Cambria Math"/>
+            </w:rPr>
+            <m:t>x+</m:t>
+          </m:r>
+          <m:f>
+            <m:fPr>
+              <m:ctrlPr>
+                <w:rPr>
+                  <w:rFonts w:ascii="Cambria Math" w:eastAsiaTheme="minorEastAsia" w:hAnsi="Cambria Math"/>
+                  <w:i/>
+                </w:rPr>
+              </m:ctrlPr>
+            </m:fPr>
+            <m:num>
+              <m:r>
+                <w:rPr>
+                  <w:rFonts w:ascii="Cambria Math" w:eastAsiaTheme="minorEastAsia" w:hAnsi="Cambria Math"/>
+                </w:rPr>
+                <m:t>22</m:t>
+              </m:r>
+            </m:num>
+            <m:den>
+              <m:r>
+                <w:rPr>
+                  <w:rFonts w:ascii="Cambria Math" w:eastAsiaTheme="minorEastAsia" w:hAnsi="Cambria Math"/>
+                </w:rPr>
+                <m:t>3</m:t>
+              </m:r>
+            </m:den>
+          </m:f>
+        </m:oMath>
+      </m:oMathPara>
+    </w:p>
+    <w:p>
+      <w:pPr>
+        <w:rPr>
+          <w:rFonts w:eastAsiaTheme="minorEastAsia"/>
+        </w:rPr>
+      </w:pPr>
+      <w:r>
+        <w:rPr>
+          <w:rFonts w:eastAsiaTheme="minorEastAsia"/>
+        </w:rPr>
+        <w:t xml:space="preserve">We calculate the point of intersection, which is </w:t>
+      </w:r>
+      <m:oMath>
+        <m:r>
+          <w:rPr>
+            <w:rFonts w:ascii="Cambria Math" w:eastAsiaTheme="minorEastAsia" w:hAnsi="Cambria Math"/>
+          </w:rPr>
+          <m:t>(2,6)</m:t>
+        </m:r>
+      </m:oMath>
+      <w:r>
+        <w:rPr>
+          <w:rFonts w:eastAsiaTheme="minorEastAsia"/>
+        </w:rPr>
+        <w:t xml:space="preserve">. The distance between the point of intersection and the point </w:t>
+      </w:r>
+      <m:oMath>
+        <m:r>
+          <w:rPr>
+            <w:rFonts w:ascii="Cambria Math" w:eastAsiaTheme="minorEastAsia" w:hAnsi="Cambria Math"/>
+          </w:rPr>
+          <m:t xml:space="preserve">(5,4) </m:t>
+        </m:r>
+      </m:oMath>
+      <w:r>
+        <w:rPr>
+          <w:rFonts w:eastAsiaTheme="minorEastAsia"/>
+        </w:rPr>
+        <w:t xml:space="preserve">is given by </w:t>
+      </w:r>
+      <m:oMath>
+        <m:rad>
+          <m:radPr>
+            <m:degHide m:val="1"/>
+            <m:ctrlPr>
+              <w:rPr>
+                <w:rFonts w:ascii="Cambria Math" w:eastAsiaTheme="minorEastAsia" w:hAnsi="Cambria Math"/>
+                <w:i/>
+              </w:rPr>
+            </m:ctrlPr>
+          </m:radPr>
+          <m:deg/>
+          <m:e>
+            <m:sSup>
+              <m:sSupPr>
+                <m:ctrlPr>
+                  <w:rPr>
+                    <w:rFonts w:ascii="Cambria Math" w:eastAsiaTheme="minorEastAsia" w:hAnsi="Cambria Math"/>
+                    <w:i/>
+                  </w:rPr>
+                </m:ctrlPr>
+              </m:sSupPr>
+              <m:e>
+                <m:r>
+                  <w:rPr>
+                    <w:rFonts w:ascii="Cambria Math" w:eastAsiaTheme="minorEastAsia" w:hAnsi="Cambria Math"/>
+                  </w:rPr>
+                  <m:t>(</m:t>
+                </m:r>
+                <m:sSub>
+                  <m:sSubPr>
+                    <m:ctrlPr>
+                      <w:rPr>
+                        <w:rFonts w:ascii="Cambria Math" w:eastAsiaTheme="minorEastAsia" w:hAnsi="Cambria Math"/>
+                        <w:i/>
+                      </w:rPr>
+                    </m:ctrlPr>
+                  </m:sSubPr>
+                  <m:e>
+                    <m:r>
+                      <w:rPr>
+                        <w:rFonts w:ascii="Cambria Math" w:eastAsiaTheme="minorEastAsia" w:hAnsi="Cambria Math"/>
+                      </w:rPr>
+                      <m:t>x</m:t>
+                    </m:r>
+                  </m:e>
+                  <m:sub>
+                    <m:r>
+                      <w:rPr>
+                        <w:rFonts w:ascii="Cambria Math" w:eastAsiaTheme="minorEastAsia" w:hAnsi="Cambria Math"/>
+                      </w:rPr>
+                      <m:t>1</m:t>
+                    </m:r>
+                  </m:sub>
+                </m:sSub>
+                <m:r>
+                  <w:rPr>
+                    <w:rFonts w:ascii="Cambria Math" w:eastAsiaTheme="minorEastAsia" w:hAnsi="Cambria Math"/>
+                  </w:rPr>
+                  <m:t>-</m:t>
+                </m:r>
+                <m:sSub>
+                  <m:sSubPr>
+                    <m:ctrlPr>
+                      <w:rPr>
+                        <w:rFonts w:ascii="Cambria Math" w:eastAsiaTheme="minorEastAsia" w:hAnsi="Cambria Math"/>
+                        <w:i/>
+                      </w:rPr>
+                    </m:ctrlPr>
+                  </m:sSubPr>
+                  <m:e>
+                    <m:r>
+                      <w:rPr>
+                        <w:rFonts w:ascii="Cambria Math" w:eastAsiaTheme="minorEastAsia" w:hAnsi="Cambria Math"/>
+                      </w:rPr>
+                      <m:t>x</m:t>
+                    </m:r>
+                  </m:e>
+                  <m:sub>
+                    <m:r>
+                      <w:rPr>
+                        <w:rFonts w:ascii="Cambria Math" w:eastAsiaTheme="minorEastAsia" w:hAnsi="Cambria Math"/>
+                      </w:rPr>
+                      <m:t>2</m:t>
+                    </m:r>
+                  </m:sub>
+                </m:sSub>
+                <m:r>
+                  <w:rPr>
+                    <w:rFonts w:ascii="Cambria Math" w:eastAsiaTheme="minorEastAsia" w:hAnsi="Cambria Math"/>
+                  </w:rPr>
+                  <m:t>)</m:t>
+                </m:r>
+              </m:e>
+              <m:sup>
+                <m:r>
+                  <w:rPr>
+                    <w:rFonts w:ascii="Cambria Math" w:eastAsiaTheme="minorEastAsia" w:hAnsi="Cambria Math"/>
+                  </w:rPr>
+                  <m:t>2</m:t>
+                </m:r>
+              </m:sup>
+            </m:sSup>
+            <m:r>
+              <w:rPr>
+                <w:rFonts w:ascii="Cambria Math" w:eastAsiaTheme="minorEastAsia" w:hAnsi="Cambria Math"/>
+              </w:rPr>
+              <m:t>+</m:t>
+            </m:r>
+            <m:sSup>
+              <m:sSupPr>
+                <m:ctrlPr>
+                  <w:rPr>
+                    <w:rFonts w:ascii="Cambria Math" w:eastAsiaTheme="minorEastAsia" w:hAnsi="Cambria Math"/>
+                    <w:i/>
+                  </w:rPr>
+                </m:ctrlPr>
+              </m:sSupPr>
+              <m:e>
+                <m:r>
+                  <w:rPr>
+                    <w:rFonts w:ascii="Cambria Math" w:eastAsiaTheme="minorEastAsia" w:hAnsi="Cambria Math"/>
+                  </w:rPr>
+                  <m:t>(</m:t>
+                </m:r>
+                <m:sSub>
+                  <m:sSubPr>
+                    <m:ctrlPr>
+                      <w:rPr>
+                        <w:rFonts w:ascii="Cambria Math" w:eastAsiaTheme="minorEastAsia" w:hAnsi="Cambria Math"/>
+                        <w:i/>
+                      </w:rPr>
+                    </m:ctrlPr>
+                  </m:sSubPr>
+                  <m:e>
+                    <m:r>
+                      <w:rPr>
+                        <w:rFonts w:ascii="Cambria Math" w:eastAsiaTheme="minorEastAsia" w:hAnsi="Cambria Math"/>
+                      </w:rPr>
+                      <m:t>y</m:t>
+                    </m:r>
+                  </m:e>
+                  <m:sub>
+                    <m:r>
+                      <w:rPr>
+                        <w:rFonts w:ascii="Cambria Math" w:eastAsiaTheme="minorEastAsia" w:hAnsi="Cambria Math"/>
+                      </w:rPr>
+                      <m:t>1</m:t>
+                    </m:r>
+                  </m:sub>
+                </m:sSub>
+                <m:r>
+                  <w:rPr>
+                    <w:rFonts w:ascii="Cambria Math" w:eastAsiaTheme="minorEastAsia" w:hAnsi="Cambria Math"/>
+                  </w:rPr>
+                  <m:t>-</m:t>
+                </m:r>
+                <m:sSub>
+                  <m:sSubPr>
+                    <m:ctrlPr>
+                      <w:rPr>
+                        <w:rFonts w:ascii="Cambria Math" w:eastAsiaTheme="minorEastAsia" w:hAnsi="Cambria Math"/>
+                        <w:i/>
+                      </w:rPr>
+                    </m:ctrlPr>
+                  </m:sSubPr>
+                  <m:e>
+                    <m:r>
+                      <w:rPr>
+                        <w:rFonts w:ascii="Cambria Math" w:eastAsiaTheme="minorEastAsia" w:hAnsi="Cambria Math"/>
+                      </w:rPr>
+                      <m:t>y</m:t>
+                    </m:r>
+                  </m:e>
+                  <m:sub>
+                    <m:r>
+                      <w:rPr>
+                        <w:rFonts w:ascii="Cambria Math" w:eastAsiaTheme="minorEastAsia" w:hAnsi="Cambria Math"/>
+                      </w:rPr>
+                      <m:t>2</m:t>
+                    </m:r>
+                  </m:sub>
+                </m:sSub>
+                <m:r>
+                  <w:rPr>
+                    <w:rFonts w:ascii="Cambria Math" w:eastAsiaTheme="minorEastAsia" w:hAnsi="Cambria Math"/>
+                  </w:rPr>
+                  <m:t>)</m:t>
+                </m:r>
+              </m:e>
+              <m:sup>
+                <m:r>
+                  <w:rPr>
+                    <w:rFonts w:ascii="Cambria Math" w:eastAsiaTheme="minorEastAsia" w:hAnsi="Cambria Math"/>
+                  </w:rPr>
+                  <m:t>2</m:t>
+                </m:r>
+              </m:sup>
+            </m:sSup>
+          </m:e>
+        </m:rad>
+      </m:oMath>
+      <w:r>
+        <w:rPr>
+          <w:rFonts w:eastAsiaTheme="minorEastAsia"/>
+        </w:rPr>
+        <w:t xml:space="preserve"> (the euclidean distance). In the matlab code, we also provided the calculation for the norm of the vector that is the result of the projection of the point onto the line, which shows that the norm (in this context, magnitude) </w:t>
+      </w:r>
+      <w:r>
+        <w:rPr>
+          <w:rFonts w:eastAsiaTheme="minorEastAsia"/>
+        </w:rPr>
+        <w:t>is the same as the distance.</w:t>
+      </w:r>
+      <w:bookmarkStart w:id="0" w:name="_GoBack"/>
+      <w:bookmarkEnd w:id="0"/>
+    </w:p>
+    <w:p>
+      <w:pPr>
+        <w:rPr>
+          <w:rFonts w:eastAsiaTheme="minorEastAsia"/>
+        </w:rPr>
+      </w:pPr>
+      <w:r>
+        <w:rPr>
+          <w:rFonts w:eastAsiaTheme="minorEastAsia"/>
+        </w:rPr>
+        <w:t xml:space="preserve">2. </w:t>
+      </w:r>
+      <w:r>
+        <w:rPr>
+          <w:noProof/>
+        </w:rPr>
+        <w:drawing>
+          <wp:inline distT="0" distB="0" distL="0" distR="0" wp14:anchorId="47D1AAE4" wp14:editId="27243E04">
+            <wp:extent cx="5676900" cy="4335218"/>
+            <wp:effectExtent l="0" t="0" r="0" b="8255"/>
+            <wp:docPr id="1" name="Picture 1"/>
+            <wp:cNvGraphicFramePr>
+              <a:graphicFrameLocks xmlns:a="http://schemas.openxmlformats.org/drawingml/2006/main" noChangeAspect="1"/>
+            </wp:cNvGraphicFramePr>
+            <a:graphic xmlns:a="http://schemas.openxmlformats.org/drawingml/2006/main">
+              <a:graphicData uri="http://schemas.openxmlformats.org/drawingml/2006/picture">
+                <pic:pic xmlns:pic="http://schemas.openxmlformats.org/drawingml/2006/picture">
+                  <pic:nvPicPr>
+                    <pic:cNvPr id="0" name="Picture 1"/>
+                    <pic:cNvPicPr>
+                      <a:picLocks noChangeAspect="1" noChangeArrowheads="1"/>
+                    </pic:cNvPicPr>
+                  </pic:nvPicPr>
+                  <pic:blipFill>
+                    <a:blip r:embed="rId6">
+                      <a:extLst>
+                        <a:ext uri="{28A0092B-C50C-407E-A947-70E740481C1C}">
+                          <a14:useLocalDpi xmlns:a14="http://schemas.microsoft.com/office/drawing/2010/main" val="0"/>
+                        </a:ext>
+                      </a:extLst>
+                    </a:blip>
+                    <a:srcRect/>
+                    <a:stretch>
+                      <a:fillRect/>
+                    </a:stretch>
+                  </pic:blipFill>
+                  <pic:spPr bwMode="auto">
+                    <a:xfrm>
+                      <a:off x="0" y="0"/>
+                      <a:ext cx="5688259" cy="4343892"/>
+                    </a:xfrm>
+                    <a:prstGeom prst="rect">
+                      <a:avLst/>
+                    </a:prstGeom>
+                    <a:noFill/>
+                    <a:ln>
+                      <a:noFill/>
+                    </a:ln>
+                  </pic:spPr>
+                </pic:pic>
+              </a:graphicData>
+            </a:graphic>
+          </wp:inline>
+        </w:drawing>
+      </w:r>
     </w:p>
     <w:sectPr>
       <w:pgSz w:w="12240" w:h="15840"/>
@@ -1352,7 +2206,7 @@
     <w:aliases w:val="Normal/Card"/>
     <w:uiPriority w:val="4"/>
     <w:qFormat/>
-    <w:rsid w:val="00B21BA3"/>
+    <w:rsid w:val="00EF4BEC"/>
     <w:rPr>
       <w:rFonts w:ascii="Calibri" w:hAnsi="Calibri" w:cs="Calibri"/>
     </w:rPr>
@@ -1364,7 +2218,7 @@
     <w:next w:val="Normal"/>
     <w:link w:val="Heading1Char"/>
     <w:qFormat/>
-    <w:rsid w:val="00B21BA3"/>
+    <w:rsid w:val="00EF4BEC"/>
     <w:pPr>
       <w:keepNext/>
       <w:keepLines/>
@@ -1395,7 +2249,7 @@
     <w:uiPriority w:val="1"/>
     <w:unhideWhenUsed/>
     <w:qFormat/>
-    <w:rsid w:val="00B21BA3"/>
+    <w:rsid w:val="00EF4BEC"/>
     <w:pPr>
       <w:keepNext/>
       <w:keepLines/>
@@ -1421,7 +2275,7 @@
     <w:uiPriority w:val="2"/>
     <w:unhideWhenUsed/>
     <w:qFormat/>
-    <w:rsid w:val="00B21BA3"/>
+    <w:rsid w:val="00EF4BEC"/>
     <w:pPr>
       <w:keepNext/>
       <w:keepLines/>
@@ -1447,7 +2301,7 @@
     <w:uiPriority w:val="3"/>
     <w:unhideWhenUsed/>
     <w:qFormat/>
-    <w:rsid w:val="00B21BA3"/>
+    <w:rsid w:val="00EF4BEC"/>
     <w:pPr>
       <w:keepNext/>
       <w:keepLines/>
@@ -1466,7 +2320,7 @@
     <w:uiPriority w:val="1"/>
     <w:semiHidden/>
     <w:unhideWhenUsed/>
-    <w:rsid w:val="00B21BA3"/>
+    <w:rsid w:val="00EF4BEC"/>
   </w:style>
   <w:style w:type="table" w:default="1" w:styleId="TableNormal">
     <w:name w:val="Normal Table"/>
@@ -1488,14 +2342,14 @@
     <w:uiPriority w:val="99"/>
     <w:semiHidden/>
     <w:unhideWhenUsed/>
-    <w:rsid w:val="00B21BA3"/>
+    <w:rsid w:val="00EF4BEC"/>
   </w:style>
   <w:style w:type="character" w:customStyle="1" w:styleId="Heading1Char">
     <w:name w:val="Heading 1 Char"/>
     <w:aliases w:val="Pocket Char"/>
     <w:basedOn w:val="DefaultParagraphFont"/>
     <w:link w:val="Heading1"/>
-    <w:rsid w:val="00B21BA3"/>
+    <w:rsid w:val="00EF4BEC"/>
     <w:rPr>
       <w:rFonts w:ascii="Calibri" w:eastAsiaTheme="majorEastAsia" w:hAnsi="Calibri" w:cstheme="majorBidi"/>
       <w:b/>
@@ -1509,7 +2363,7 @@
     <w:basedOn w:val="DefaultParagraphFont"/>
     <w:link w:val="Heading2"/>
     <w:uiPriority w:val="1"/>
-    <w:rsid w:val="00B21BA3"/>
+    <w:rsid w:val="00EF4BEC"/>
     <w:rPr>
       <w:rFonts w:ascii="Calibri" w:eastAsiaTheme="majorEastAsia" w:hAnsi="Calibri" w:cstheme="majorBidi"/>
       <w:b/>
@@ -1524,7 +2378,7 @@
     <w:basedOn w:val="DefaultParagraphFont"/>
     <w:link w:val="Heading3"/>
     <w:uiPriority w:val="2"/>
-    <w:rsid w:val="00B21BA3"/>
+    <w:rsid w:val="00EF4BEC"/>
     <w:rPr>
       <w:rFonts w:ascii="Calibri" w:eastAsiaTheme="majorEastAsia" w:hAnsi="Calibri" w:cstheme="majorBidi"/>
       <w:b/>
@@ -1539,7 +2393,7 @@
     <w:basedOn w:val="DefaultParagraphFont"/>
     <w:link w:val="Heading4"/>
     <w:uiPriority w:val="3"/>
-    <w:rsid w:val="00B21BA3"/>
+    <w:rsid w:val="00EF4BEC"/>
     <w:rPr>
       <w:rFonts w:ascii="Calibri" w:eastAsiaTheme="majorEastAsia" w:hAnsi="Calibri" w:cstheme="majorBidi"/>
       <w:b/>
@@ -1552,7 +2406,7 @@
     <w:basedOn w:val="DefaultParagraphFont"/>
     <w:uiPriority w:val="7"/>
     <w:qFormat/>
-    <w:rsid w:val="00B21BA3"/>
+    <w:rsid w:val="00EF4BEC"/>
     <w:rPr>
       <w:rFonts w:ascii="Calibri" w:hAnsi="Calibri" w:cs="Calibri"/>
       <w:b/>
@@ -1569,7 +2423,7 @@
     <w:basedOn w:val="DefaultParagraphFont"/>
     <w:uiPriority w:val="5"/>
     <w:qFormat/>
-    <w:rsid w:val="00B21BA3"/>
+    <w:rsid w:val="00EF4BEC"/>
     <w:rPr>
       <w:b/>
       <w:bCs/>
@@ -1583,7 +2437,7 @@
     <w:basedOn w:val="DefaultParagraphFont"/>
     <w:uiPriority w:val="6"/>
     <w:qFormat/>
-    <w:rsid w:val="00B21BA3"/>
+    <w:rsid w:val="00EF4BEC"/>
     <w:rPr>
       <w:b w:val="0"/>
       <w:sz w:val="22"/>
@@ -1596,7 +2450,7 @@
     <w:uiPriority w:val="99"/>
     <w:semiHidden/>
     <w:unhideWhenUsed/>
-    <w:rsid w:val="00B21BA3"/>
+    <w:rsid w:val="00EF4BEC"/>
     <w:rPr>
       <w:color w:val="auto"/>
       <w:u w:val="none"/>
@@ -1608,7 +2462,7 @@
     <w:uiPriority w:val="99"/>
     <w:semiHidden/>
     <w:unhideWhenUsed/>
-    <w:rsid w:val="00B21BA3"/>
+    <w:rsid w:val="00EF4BEC"/>
     <w:rPr>
       <w:color w:val="auto"/>
       <w:u w:val="none"/>
@@ -1914,7 +2768,7 @@
 </file>
 
 <file path=customXml/itemProps1.xml><?xml version="1.0" encoding="utf-8"?>
-<ds:datastoreItem xmlns:ds="http://schemas.openxmlformats.org/officeDocument/2006/customXml" ds:itemID="{9581046E-9567-4FA5-92B9-BC38D62D61FF}">
+<ds:datastoreItem xmlns:ds="http://schemas.openxmlformats.org/officeDocument/2006/customXml" ds:itemID="{B600BBAF-E4A0-4E89-99EC-1A612E218216}">
   <ds:schemaRefs>
     <ds:schemaRef ds:uri="http://schemas.openxmlformats.org/officeDocument/2006/bibliography"/>
   </ds:schemaRefs>

</xml_diff>

<commit_message>
changed vectors to match with Matlab row order output
</commit_message>
<xml_diff>
--- a/data_science/tp1/ning_tien-tso_TP1_report.docx
+++ b/data_science/tp1/ning_tien-tso_TP1_report.docx
@@ -424,7 +424,21 @@
         <w:rPr>
           <w:rFonts w:eastAsiaTheme="minorEastAsia"/>
         </w:rPr>
-        <w:t>Please see the matlab code for the calculations to the following values. A picture (problem2.PNG) is also provided for reference.</w:t>
+        <w:t xml:space="preserve">Please see the </w:t>
+      </w:r>
+      <w:proofErr w:type="spellStart"/>
+      <w:r>
+        <w:rPr>
+          <w:rFonts w:eastAsiaTheme="minorEastAsia"/>
+        </w:rPr>
+        <w:t>matlab</w:t>
+      </w:r>
+      <w:proofErr w:type="spellEnd"/>
+      <w:r>
+        <w:rPr>
+          <w:rFonts w:eastAsiaTheme="minorEastAsia"/>
+        </w:rPr>
+        <w:t xml:space="preserve"> code for the calculations to the following values. A picture (problem2.PNG) is also provided for reference.</w:t>
       </w:r>
       <w:r>
         <w:rPr>
@@ -495,19 +509,7 @@
           <w:rPr>
             <w:rFonts w:ascii="Cambria Math" w:eastAsiaTheme="minorEastAsia" w:hAnsi="Cambria Math"/>
           </w:rPr>
-          <m:t>λ= -2,</m:t>
-        </m:r>
-        <m:r>
-          <w:rPr>
-            <w:rFonts w:ascii="Cambria Math" w:eastAsiaTheme="minorEastAsia" w:hAnsi="Cambria Math"/>
-          </w:rPr>
-          <m:t xml:space="preserve"> -2, </m:t>
-        </m:r>
-        <m:r>
-          <w:rPr>
-            <w:rFonts w:ascii="Cambria Math" w:eastAsiaTheme="minorEastAsia" w:hAnsi="Cambria Math"/>
-          </w:rPr>
-          <m:t xml:space="preserve"> 3</m:t>
+          <m:t>λ= -2, -2,  3</m:t>
         </m:r>
       </m:oMath>
     </w:p>
@@ -527,7 +529,54 @@
         <w:rPr>
           <w:rFonts w:eastAsiaTheme="minorEastAsia"/>
         </w:rPr>
-        <w:t xml:space="preserve">igenvectors: </w:t>
+        <w:t>igenvectors</w:t>
+      </w:r>
+      <w:r>
+        <w:rPr>
+          <w:rFonts w:eastAsiaTheme="minorEastAsia"/>
+        </w:rPr>
+        <w:t xml:space="preserve"> (In row order as </w:t>
+      </w:r>
+      <w:proofErr w:type="spellStart"/>
+      <w:r>
+        <w:rPr>
+          <w:rFonts w:eastAsiaTheme="minorEastAsia"/>
+        </w:rPr>
+        <w:t>Matlab</w:t>
+      </w:r>
+      <w:proofErr w:type="spellEnd"/>
+      <w:r>
+        <w:rPr>
+          <w:rFonts w:eastAsiaTheme="minorEastAsia"/>
+        </w:rPr>
+        <w:t xml:space="preserve"> outpu</w:t>
+      </w:r>
+      <w:bookmarkStart w:id="0" w:name="_GoBack"/>
+      <w:bookmarkEnd w:id="0"/>
+      <w:r>
+        <w:rPr>
+          <w:rFonts w:eastAsiaTheme="minorEastAsia"/>
+        </w:rPr>
+        <w:t>ts)</w:t>
+      </w:r>
+      <w:r>
+        <w:rPr>
+          <w:rFonts w:eastAsiaTheme="minorEastAsia"/>
+        </w:rPr>
+        <w:t>:</w:t>
+      </w:r>
+    </w:p>
+    <w:p>
+      <w:pPr>
+        <w:rPr>
+          <w:rFonts w:eastAsiaTheme="minorEastAsia"/>
+        </w:rPr>
+      </w:pPr>
+      <w:r>
+        <w:rPr>
+          <w:rFonts w:eastAsiaTheme="minorEastAsia"/>
+        </w:rPr>
+        <w:t xml:space="preserve"> </w:t>
       </w:r>
       <m:oMath>
         <m:m>
@@ -553,12 +602,24 @@
                 <w:rPr>
                   <w:rFonts w:ascii="Cambria Math" w:eastAsiaTheme="minorEastAsia" w:hAnsi="Cambria Math"/>
                 </w:rPr>
+                <m:t>[</m:t>
+              </m:r>
+              <m:r>
+                <w:rPr>
+                  <w:rFonts w:ascii="Cambria Math" w:eastAsiaTheme="minorEastAsia" w:hAnsi="Cambria Math"/>
+                </w:rPr>
                 <m:t>-0.577350269189626</m:t>
               </m:r>
             </m:e>
           </m:mr>
           <m:mr>
             <m:e>
+              <m:r>
+                <w:rPr>
+                  <w:rFonts w:ascii="Cambria Math" w:eastAsiaTheme="minorEastAsia" w:hAnsi="Cambria Math"/>
+                </w:rPr>
+                <m:t>[</m:t>
+              </m:r>
               <m:r>
                 <w:rPr>
                   <w:rFonts w:ascii="Cambria Math" w:eastAsiaTheme="minorEastAsia" w:hAnsi="Cambria Math"/>
@@ -573,6 +634,12 @@
                 <w:rPr>
                   <w:rFonts w:ascii="Cambria Math" w:eastAsiaTheme="minorEastAsia" w:hAnsi="Cambria Math"/>
                 </w:rPr>
+                <m:t>[</m:t>
+              </m:r>
+              <m:r>
+                <w:rPr>
+                  <w:rFonts w:ascii="Cambria Math" w:eastAsiaTheme="minorEastAsia" w:hAnsi="Cambria Math"/>
+                </w:rPr>
                 <m:t>0.577350269189626</m:t>
               </m:r>
             </m:e>
@@ -583,7 +650,7 @@
         <w:rPr>
           <w:rFonts w:eastAsiaTheme="minorEastAsia"/>
         </w:rPr>
-        <w:t xml:space="preserve">, </w:t>
+        <w:t xml:space="preserve"> </w:t>
       </w:r>
       <m:oMath>
         <m:m>
@@ -639,7 +706,7 @@
         <w:rPr>
           <w:rFonts w:eastAsiaTheme="minorEastAsia"/>
         </w:rPr>
-        <w:t xml:space="preserve">, </w:t>
+        <w:t xml:space="preserve"> </w:t>
       </w:r>
       <m:oMath>
         <m:m>
@@ -667,6 +734,12 @@
                 </w:rPr>
                 <m:t>0.218280451524610</m:t>
               </m:r>
+              <m:r>
+                <w:rPr>
+                  <w:rFonts w:ascii="Cambria Math" w:eastAsiaTheme="minorEastAsia" w:hAnsi="Cambria Math"/>
+                </w:rPr>
+                <m:t>]</m:t>
+              </m:r>
             </m:e>
           </m:mr>
           <m:mr>
@@ -687,9 +760,21 @@
                 </w:rPr>
                 <m:t>-0.572229889051707</m:t>
               </m:r>
+              <m:r>
+                <w:rPr>
+                  <w:rFonts w:ascii="Cambria Math" w:eastAsiaTheme="minorEastAsia" w:hAnsi="Cambria Math"/>
+                </w:rPr>
+                <m:t>]</m:t>
+              </m:r>
             </m:e>
           </m:mr>
         </m:m>
+        <m:r>
+          <w:rPr>
+            <w:rFonts w:ascii="Cambria Math" w:eastAsiaTheme="minorEastAsia" w:hAnsi="Cambria Math"/>
+          </w:rPr>
+          <m:t>]</m:t>
+        </m:r>
       </m:oMath>
     </w:p>
     <w:p>
@@ -743,7 +828,21 @@
         <w:rPr>
           <w:rFonts w:eastAsiaTheme="minorEastAsia"/>
         </w:rPr>
-        <w:t xml:space="preserve"> respectively.</w:t>
+        <w:t xml:space="preserve"> res</w:t>
+      </w:r>
+      <w:proofErr w:type="spellStart"/>
+      <w:r>
+        <w:rPr>
+          <w:rFonts w:eastAsiaTheme="minorEastAsia"/>
+        </w:rPr>
+        <w:t>pectively</w:t>
+      </w:r>
+      <w:proofErr w:type="spellEnd"/>
+      <w:r>
+        <w:rPr>
+          <w:rFonts w:eastAsiaTheme="minorEastAsia"/>
+        </w:rPr>
+        <w:t>.</w:t>
       </w:r>
       <w:r>
         <w:rPr>
@@ -769,8 +868,16 @@
         <w:rPr>
           <w:rFonts w:eastAsiaTheme="minorEastAsia"/>
         </w:rPr>
-        <w:t>by matlab</w:t>
-      </w:r>
+        <w:t xml:space="preserve">by </w:t>
+      </w:r>
+      <w:proofErr w:type="spellStart"/>
+      <w:r>
+        <w:rPr>
+          <w:rFonts w:eastAsiaTheme="minorEastAsia"/>
+        </w:rPr>
+        <w:t>matlab</w:t>
+      </w:r>
+      <w:proofErr w:type="spellEnd"/>
       <w:r>
         <w:rPr>
           <w:rFonts w:eastAsiaTheme="minorEastAsia"/>
@@ -780,7 +887,44 @@
     </w:p>
     <w:p>
       <w:r>
-        <w:t>The calculations for Pdiag([3 -2 -2]) – AP is provided in the matlab code. The expression itself is the step before the equation usually seen in the eigendecomposition, where P is a matrix of the eigenvectors of a given matrix A, and diag is a diagonal matrix with the corresponding eigenvalues to the P matrix along the diagonals. The formula is derived as follows:</w:t>
+        <w:t xml:space="preserve">The calculations for </w:t>
+      </w:r>
+      <w:proofErr w:type="spellStart"/>
+      <w:proofErr w:type="gramStart"/>
+      <w:r>
+        <w:t>Pdiag</w:t>
+      </w:r>
+      <w:proofErr w:type="spellEnd"/>
+      <w:r>
+        <w:t>(</w:t>
+      </w:r>
+      <w:proofErr w:type="gramEnd"/>
+      <w:r>
+        <w:t xml:space="preserve">[3 -2 -2]) – AP is provided in the </w:t>
+      </w:r>
+      <w:proofErr w:type="spellStart"/>
+      <w:r>
+        <w:t>matlab</w:t>
+      </w:r>
+      <w:proofErr w:type="spellEnd"/>
+      <w:r>
+        <w:t xml:space="preserve"> code. The expression itself is the step before the equation usually seen in the </w:t>
+      </w:r>
+      <w:proofErr w:type="spellStart"/>
+      <w:r>
+        <w:t>eigendecomposition</w:t>
+      </w:r>
+      <w:proofErr w:type="spellEnd"/>
+      <w:r>
+        <w:t xml:space="preserve">, where P is a matrix of the eigenvectors of a given matrix A, and </w:t>
+      </w:r>
+      <w:proofErr w:type="spellStart"/>
+      <w:r>
+        <w:t>diag</w:t>
+      </w:r>
+      <w:proofErr w:type="spellEnd"/>
+      <w:r>
+        <w:t xml:space="preserve"> is a diagonal matrix with the corresponding eigenvalues to the P matrix along the diagonals. The formula is derived as follows:</w:t>
       </w:r>
     </w:p>
     <w:p>
@@ -868,6 +1012,7 @@
         <w:rPr>
           <w:rFonts w:eastAsiaTheme="minorEastAsia"/>
         </w:rPr>
+        <w:lastRenderedPageBreak/>
         <w:t xml:space="preserve">Where </w:t>
       </w:r>
       <m:oMath>
@@ -885,13 +1030,35 @@
         <w:rPr>
           <w:rFonts w:eastAsiaTheme="minorEastAsia"/>
         </w:rPr>
-        <w:t xml:space="preserve"> is the diagonal matrix.</w:t>
-      </w:r>
-      <w:r>
-        <w:rPr>
-          <w:rFonts w:eastAsiaTheme="minorEastAsia"/>
-        </w:rPr>
-        <w:t xml:space="preserve"> Our matlab code confirms that </w:t>
+        <w:t xml:space="preserve"> is the diagonal </w:t>
+      </w:r>
+      <w:proofErr w:type="gramStart"/>
+      <w:r>
+        <w:rPr>
+          <w:rFonts w:eastAsiaTheme="minorEastAsia"/>
+        </w:rPr>
+        <w:t>matrix.</w:t>
+      </w:r>
+      <w:proofErr w:type="gramEnd"/>
+      <w:r>
+        <w:rPr>
+          <w:rFonts w:eastAsiaTheme="minorEastAsia"/>
+        </w:rPr>
+        <w:t xml:space="preserve"> Our </w:t>
+      </w:r>
+      <w:proofErr w:type="spellStart"/>
+      <w:r>
+        <w:rPr>
+          <w:rFonts w:eastAsiaTheme="minorEastAsia"/>
+        </w:rPr>
+        <w:t>matlab</w:t>
+      </w:r>
+      <w:proofErr w:type="spellEnd"/>
+      <w:r>
+        <w:rPr>
+          <w:rFonts w:eastAsiaTheme="minorEastAsia"/>
+        </w:rPr>
+        <w:t xml:space="preserve"> code confirms that </w:t>
       </w:r>
       <m:oMath>
         <m:r>
@@ -947,7 +1114,6 @@
         <w:rPr>
           <w:rFonts w:eastAsiaTheme="minorEastAsia"/>
         </w:rPr>
-        <w:lastRenderedPageBreak/>
         <w:t xml:space="preserve">2. </w:t>
       </w:r>
       <w:r>
@@ -993,7 +1159,35 @@
         <w:rPr>
           <w:rFonts w:eastAsiaTheme="minorEastAsia"/>
         </w:rPr>
-        <w:t>3. Please refer to the matlab code for all values calculated (problem_2.m). Eigenspectrums are attached as images (eigenspectrum0-4.PNG).</w:t>
+        <w:t xml:space="preserve">3. Please refer to the </w:t>
+      </w:r>
+      <w:proofErr w:type="spellStart"/>
+      <w:r>
+        <w:rPr>
+          <w:rFonts w:eastAsiaTheme="minorEastAsia"/>
+        </w:rPr>
+        <w:t>matlab</w:t>
+      </w:r>
+      <w:proofErr w:type="spellEnd"/>
+      <w:r>
+        <w:rPr>
+          <w:rFonts w:eastAsiaTheme="minorEastAsia"/>
+        </w:rPr>
+        <w:t xml:space="preserve"> code for all values calculated (problem_2.m). </w:t>
+      </w:r>
+      <w:proofErr w:type="spellStart"/>
+      <w:r>
+        <w:rPr>
+          <w:rFonts w:eastAsiaTheme="minorEastAsia"/>
+        </w:rPr>
+        <w:t>Eigenspectrums</w:t>
+      </w:r>
+      <w:proofErr w:type="spellEnd"/>
+      <w:r>
+        <w:rPr>
+          <w:rFonts w:eastAsiaTheme="minorEastAsia"/>
+        </w:rPr>
+        <w:t xml:space="preserve"> are attached as images (eigenspectrum0-4.PNG).</w:t>
       </w:r>
     </w:p>
     <w:p>
@@ -1506,8 +1700,6 @@
         </w:rPr>
         <w:t>is the same as the distance.</w:t>
       </w:r>
-      <w:bookmarkStart w:id="0" w:name="_GoBack"/>
-      <w:bookmarkEnd w:id="0"/>
     </w:p>
     <w:p>
       <w:pPr>
@@ -1519,6 +1711,7 @@
         <w:rPr>
           <w:rFonts w:eastAsiaTheme="minorEastAsia"/>
         </w:rPr>
+        <w:lastRenderedPageBreak/>
         <w:t xml:space="preserve">2. </w:t>
       </w:r>
       <w:r>
@@ -2206,7 +2399,7 @@
     <w:aliases w:val="Normal/Card"/>
     <w:uiPriority w:val="4"/>
     <w:qFormat/>
-    <w:rsid w:val="00EF4BEC"/>
+    <w:rsid w:val="00377D7A"/>
     <w:rPr>
       <w:rFonts w:ascii="Calibri" w:hAnsi="Calibri" w:cs="Calibri"/>
     </w:rPr>
@@ -2218,7 +2411,7 @@
     <w:next w:val="Normal"/>
     <w:link w:val="Heading1Char"/>
     <w:qFormat/>
-    <w:rsid w:val="00EF4BEC"/>
+    <w:rsid w:val="00377D7A"/>
     <w:pPr>
       <w:keepNext/>
       <w:keepLines/>
@@ -2249,7 +2442,7 @@
     <w:uiPriority w:val="1"/>
     <w:unhideWhenUsed/>
     <w:qFormat/>
-    <w:rsid w:val="00EF4BEC"/>
+    <w:rsid w:val="00377D7A"/>
     <w:pPr>
       <w:keepNext/>
       <w:keepLines/>
@@ -2275,7 +2468,7 @@
     <w:uiPriority w:val="2"/>
     <w:unhideWhenUsed/>
     <w:qFormat/>
-    <w:rsid w:val="00EF4BEC"/>
+    <w:rsid w:val="00377D7A"/>
     <w:pPr>
       <w:keepNext/>
       <w:keepLines/>
@@ -2301,7 +2494,7 @@
     <w:uiPriority w:val="3"/>
     <w:unhideWhenUsed/>
     <w:qFormat/>
-    <w:rsid w:val="00EF4BEC"/>
+    <w:rsid w:val="00377D7A"/>
     <w:pPr>
       <w:keepNext/>
       <w:keepLines/>
@@ -2320,7 +2513,7 @@
     <w:uiPriority w:val="1"/>
     <w:semiHidden/>
     <w:unhideWhenUsed/>
-    <w:rsid w:val="00EF4BEC"/>
+    <w:rsid w:val="00377D7A"/>
   </w:style>
   <w:style w:type="table" w:default="1" w:styleId="TableNormal">
     <w:name w:val="Normal Table"/>
@@ -2342,14 +2535,14 @@
     <w:uiPriority w:val="99"/>
     <w:semiHidden/>
     <w:unhideWhenUsed/>
-    <w:rsid w:val="00EF4BEC"/>
+    <w:rsid w:val="00377D7A"/>
   </w:style>
   <w:style w:type="character" w:customStyle="1" w:styleId="Heading1Char">
     <w:name w:val="Heading 1 Char"/>
     <w:aliases w:val="Pocket Char"/>
     <w:basedOn w:val="DefaultParagraphFont"/>
     <w:link w:val="Heading1"/>
-    <w:rsid w:val="00EF4BEC"/>
+    <w:rsid w:val="00377D7A"/>
     <w:rPr>
       <w:rFonts w:ascii="Calibri" w:eastAsiaTheme="majorEastAsia" w:hAnsi="Calibri" w:cstheme="majorBidi"/>
       <w:b/>
@@ -2363,7 +2556,7 @@
     <w:basedOn w:val="DefaultParagraphFont"/>
     <w:link w:val="Heading2"/>
     <w:uiPriority w:val="1"/>
-    <w:rsid w:val="00EF4BEC"/>
+    <w:rsid w:val="00377D7A"/>
     <w:rPr>
       <w:rFonts w:ascii="Calibri" w:eastAsiaTheme="majorEastAsia" w:hAnsi="Calibri" w:cstheme="majorBidi"/>
       <w:b/>
@@ -2378,7 +2571,7 @@
     <w:basedOn w:val="DefaultParagraphFont"/>
     <w:link w:val="Heading3"/>
     <w:uiPriority w:val="2"/>
-    <w:rsid w:val="00EF4BEC"/>
+    <w:rsid w:val="00377D7A"/>
     <w:rPr>
       <w:rFonts w:ascii="Calibri" w:eastAsiaTheme="majorEastAsia" w:hAnsi="Calibri" w:cstheme="majorBidi"/>
       <w:b/>
@@ -2393,7 +2586,7 @@
     <w:basedOn w:val="DefaultParagraphFont"/>
     <w:link w:val="Heading4"/>
     <w:uiPriority w:val="3"/>
-    <w:rsid w:val="00EF4BEC"/>
+    <w:rsid w:val="00377D7A"/>
     <w:rPr>
       <w:rFonts w:ascii="Calibri" w:eastAsiaTheme="majorEastAsia" w:hAnsi="Calibri" w:cstheme="majorBidi"/>
       <w:b/>
@@ -2406,7 +2599,7 @@
     <w:basedOn w:val="DefaultParagraphFont"/>
     <w:uiPriority w:val="7"/>
     <w:qFormat/>
-    <w:rsid w:val="00EF4BEC"/>
+    <w:rsid w:val="00377D7A"/>
     <w:rPr>
       <w:rFonts w:ascii="Calibri" w:hAnsi="Calibri" w:cs="Calibri"/>
       <w:b/>
@@ -2423,7 +2616,7 @@
     <w:basedOn w:val="DefaultParagraphFont"/>
     <w:uiPriority w:val="5"/>
     <w:qFormat/>
-    <w:rsid w:val="00EF4BEC"/>
+    <w:rsid w:val="00377D7A"/>
     <w:rPr>
       <w:b/>
       <w:bCs/>
@@ -2437,7 +2630,7 @@
     <w:basedOn w:val="DefaultParagraphFont"/>
     <w:uiPriority w:val="6"/>
     <w:qFormat/>
-    <w:rsid w:val="00EF4BEC"/>
+    <w:rsid w:val="00377D7A"/>
     <w:rPr>
       <w:b w:val="0"/>
       <w:sz w:val="22"/>
@@ -2450,7 +2643,7 @@
     <w:uiPriority w:val="99"/>
     <w:semiHidden/>
     <w:unhideWhenUsed/>
-    <w:rsid w:val="00EF4BEC"/>
+    <w:rsid w:val="00377D7A"/>
     <w:rPr>
       <w:color w:val="auto"/>
       <w:u w:val="none"/>
@@ -2462,7 +2655,7 @@
     <w:uiPriority w:val="99"/>
     <w:semiHidden/>
     <w:unhideWhenUsed/>
-    <w:rsid w:val="00EF4BEC"/>
+    <w:rsid w:val="00377D7A"/>
     <w:rPr>
       <w:color w:val="auto"/>
       <w:u w:val="none"/>
@@ -2768,7 +2961,7 @@
 </file>
 
 <file path=customXml/itemProps1.xml><?xml version="1.0" encoding="utf-8"?>
-<ds:datastoreItem xmlns:ds="http://schemas.openxmlformats.org/officeDocument/2006/customXml" ds:itemID="{B600BBAF-E4A0-4E89-99EC-1A612E218216}">
+<ds:datastoreItem xmlns:ds="http://schemas.openxmlformats.org/officeDocument/2006/customXml" ds:itemID="{D031E0A5-F018-49D2-BB52-3E8913AB63E7}">
   <ds:schemaRefs>
     <ds:schemaRef ds:uri="http://schemas.openxmlformats.org/officeDocument/2006/bibliography"/>
   </ds:schemaRefs>

</xml_diff>